<commit_message>
Expicando principios violados literales 1 y 2
</commit_message>
<xml_diff>
--- a/Taller SOLID 01.docx
+++ b/Taller SOLID 01.docx
@@ -1,6 +1,6 @@
 
 <file path=word/document.xml><?xml version="1.0" encoding="utf-8"?>
-<w:document xmlns:wpc="http://schemas.microsoft.com/office/word/2010/wordprocessingCanvas" xmlns:cx="http://schemas.microsoft.com/office/drawing/2014/chartex" xmlns:cx1="http://schemas.microsoft.com/office/drawing/2015/9/8/chartex" xmlns:cx2="http://schemas.microsoft.com/office/drawing/2015/10/21/chartex" xmlns:cx3="http://schemas.microsoft.com/office/drawing/2016/5/9/chartex" xmlns:cx4="http://schemas.microsoft.com/office/drawing/2016/5/10/chartex" xmlns:cx5="http://schemas.microsoft.com/office/drawing/2016/5/11/chartex" xmlns:cx6="http://schemas.microsoft.com/office/drawing/2016/5/12/chartex" xmlns:cx7="http://schemas.microsoft.com/office/drawing/2016/5/13/chartex" xmlns:cx8="http://schemas.microsoft.com/office/drawing/2016/5/14/chartex" xmlns:mc="http://schemas.openxmlformats.org/markup-compatibility/2006" xmlns:aink="http://schemas.microsoft.com/office/drawing/2016/ink" xmlns:am3d="http://schemas.microsoft.com/office/drawing/2017/model3d" xmlns:o="urn:schemas-microsoft-com:office:office" xmlns:r="http://schemas.openxmlformats.org/officeDocument/2006/relationships" xmlns:m="http://schemas.openxmlformats.org/officeDocument/2006/math" xmlns:v="urn:schemas-microsoft-com:vml" xmlns:wp14="http://schemas.microsoft.com/office/word/2010/wordprocessingDrawing" xmlns:wp="http://schemas.openxmlformats.org/drawingml/2006/wordprocessingDrawing" xmlns:w10="urn:schemas-microsoft-com:office:word" xmlns:w="http://schemas.openxmlformats.org/wordprocessingml/2006/main" xmlns:w14="http://schemas.microsoft.com/office/word/2010/wordml" xmlns:w15="http://schemas.microsoft.com/office/word/2012/wordml" xmlns:w16cid="http://schemas.microsoft.com/office/word/2016/wordml/cid" xmlns:w16se="http://schemas.microsoft.com/office/word/2015/wordml/symex" xmlns:wpg="http://schemas.microsoft.com/office/word/2010/wordprocessingGroup" xmlns:wpi="http://schemas.microsoft.com/office/word/2010/wordprocessingInk" xmlns:wne="http://schemas.microsoft.com/office/word/2006/wordml" xmlns:wps="http://schemas.microsoft.com/office/word/2010/wordprocessingShape" mc:Ignorable="w14 w15 w16se w16cid wp14">
+<w:document xmlns:wpc="http://schemas.microsoft.com/office/word/2010/wordprocessingCanvas" xmlns:cx="http://schemas.microsoft.com/office/drawing/2014/chartex" xmlns:cx1="http://schemas.microsoft.com/office/drawing/2015/9/8/chartex" xmlns:cx2="http://schemas.microsoft.com/office/drawing/2015/10/21/chartex" xmlns:cx3="http://schemas.microsoft.com/office/drawing/2016/5/9/chartex" xmlns:cx4="http://schemas.microsoft.com/office/drawing/2016/5/10/chartex" xmlns:cx5="http://schemas.microsoft.com/office/drawing/2016/5/11/chartex" xmlns:cx6="http://schemas.microsoft.com/office/drawing/2016/5/12/chartex" xmlns:cx7="http://schemas.microsoft.com/office/drawing/2016/5/13/chartex" xmlns:cx8="http://schemas.microsoft.com/office/drawing/2016/5/14/chartex" xmlns:mc="http://schemas.openxmlformats.org/markup-compatibility/2006" xmlns:aink="http://schemas.microsoft.com/office/drawing/2016/ink" xmlns:am3d="http://schemas.microsoft.com/office/drawing/2017/model3d" xmlns:o="urn:schemas-microsoft-com:office:office" xmlns:r="http://schemas.openxmlformats.org/officeDocument/2006/relationships" xmlns:m="http://schemas.openxmlformats.org/officeDocument/2006/math" xmlns:v="urn:schemas-microsoft-com:vml" xmlns:wp14="http://schemas.microsoft.com/office/word/2010/wordprocessingDrawing" xmlns:wp="http://schemas.openxmlformats.org/drawingml/2006/wordprocessingDrawing" xmlns:w10="urn:schemas-microsoft-com:office:word" xmlns:w="http://schemas.openxmlformats.org/wordprocessingml/2006/main" xmlns:w14="http://schemas.microsoft.com/office/word/2010/wordml" xmlns:w15="http://schemas.microsoft.com/office/word/2012/wordml" xmlns:w16cex="http://schemas.microsoft.com/office/word/2018/wordml/cex" xmlns:w16cid="http://schemas.microsoft.com/office/word/2016/wordml/cid" xmlns:w16="http://schemas.microsoft.com/office/word/2018/wordml" xmlns:w16sdtdh="http://schemas.microsoft.com/office/word/2020/wordml/sdtdatahash" xmlns:w16se="http://schemas.microsoft.com/office/word/2015/wordml/symex" xmlns:wpg="http://schemas.microsoft.com/office/word/2010/wordprocessingGroup" xmlns:wpi="http://schemas.microsoft.com/office/word/2010/wordprocessingInk" xmlns:wne="http://schemas.microsoft.com/office/word/2006/wordml" xmlns:wps="http://schemas.microsoft.com/office/word/2010/wordprocessingShape" mc:Ignorable="w14 w15 w16se w16cid w16 w16cex w16sdtdh wp14">
   <w:body>
     <w:p>
       <w:pPr>
@@ -135,329 +135,20 @@
     </w:p>
     <w:p>
       <w:pPr>
-        <w:pStyle w:val="Ttulo1"/>
-      </w:pPr>
-      <w:r>
-        <w:t xml:space="preserve">Objetivos: </w:t>
-      </w:r>
-    </w:p>
-    <w:p>
-      <w:pPr>
-        <w:pStyle w:val="Prrafodelista"/>
-        <w:numPr>
-          <w:ilvl w:val="0"/>
-          <w:numId w:val="1"/>
-        </w:numPr>
-      </w:pPr>
-      <w:r>
-        <w:t>Identificar violaciones a los principios SOLID.</w:t>
-      </w:r>
-    </w:p>
-    <w:p>
-      <w:pPr>
-        <w:pStyle w:val="Prrafodelista"/>
-        <w:numPr>
-          <w:ilvl w:val="0"/>
-          <w:numId w:val="1"/>
-        </w:numPr>
-      </w:pPr>
-      <w:r>
-        <w:t>Corregir código</w:t>
-      </w:r>
-      <w:r>
-        <w:t xml:space="preserve"> fue</w:t>
-      </w:r>
-      <w:r>
-        <w:t>n</w:t>
-      </w:r>
-      <w:r>
-        <w:t>te</w:t>
-      </w:r>
-      <w:r>
-        <w:t xml:space="preserve"> </w:t>
-      </w:r>
-      <w:r>
-        <w:t>para que cumpla con los</w:t>
-      </w:r>
-      <w:r>
-        <w:t xml:space="preserve"> principios SOLID.</w:t>
-      </w:r>
-    </w:p>
-    <w:p>
-      <w:pPr>
-        <w:pStyle w:val="Ttulo1"/>
-      </w:pPr>
-      <w:r>
-        <w:t xml:space="preserve">Antecedentes: </w:t>
-      </w:r>
-    </w:p>
-    <w:p>
-      <w:r>
-        <w:t>Una peque</w:t>
-      </w:r>
-      <w:r>
-        <w:t>ña</w:t>
-      </w:r>
-      <w:r>
-        <w:rPr>
-          <w:lang w:val="es-EC"/>
-        </w:rPr>
-        <w:t xml:space="preserve"> empresa de postres ha comenzado a armar el sistema de todo su negocio. Los primeros productos que han sacado a la venta son pasteles y helados. </w:t>
-      </w:r>
-    </w:p>
-    <w:p>
-      <w:r>
-        <w:t xml:space="preserve">Se sabe también que ya tienen como calcular los precios de cada producto que vende. Los productos tienen un costo parcial fijo, al cual se les aumenta el valor del IVA. </w:t>
-      </w:r>
-      <w:r>
-        <w:t>A cada postre se le puede añadir distintos aderezos que tienen un costo de 0.50 ctvs. cada uno. Sumando este valor adicional, al anterior se obtiene el valor final de cada producto que venden</w:t>
-      </w:r>
-      <w:r>
-        <w:t>, la misma fórmula se aplica para todos los productos</w:t>
-      </w:r>
-      <w:r>
-        <w:t>, pero si se desea cambiar la formula, debe hacerse para todos los productos</w:t>
-      </w:r>
-      <w:r>
-        <w:t>.</w:t>
-      </w:r>
-    </w:p>
-    <w:p>
-      <w:r>
-        <w:t xml:space="preserve">Todos los postres se realizan con leche entera, sin embargo, el negocio ofrece la facilidad de cambiar el tipo de leche a descremada o deslactosada, </w:t>
-      </w:r>
-      <w:r>
-        <w:t>si</w:t>
-      </w:r>
-      <w:r>
-        <w:t xml:space="preserve"> el cliente lo prefier</w:t>
-      </w:r>
-      <w:r>
-        <w:t>e,</w:t>
-      </w:r>
-      <w:r>
-        <w:t xml:space="preserve"> sin ningún costo adicional.</w:t>
-      </w:r>
-      <w:r>
-        <w:t xml:space="preserve"> Sin embargo, </w:t>
-      </w:r>
-      <w:r>
-        <w:t>para los pasteles no se puede utilizar la leche deslactosada porque se daña la mezcla</w:t>
-      </w:r>
-      <w:r>
-        <w:t>.</w:t>
-      </w:r>
-    </w:p>
-    <w:p>
-      <w:r>
-        <w:t xml:space="preserve">Se le encarga a su equipo que </w:t>
-      </w:r>
-      <w:r>
-        <w:t>analice el código y haga que cumpla con los principios SOLID para obtener un código más limpio.</w:t>
-      </w:r>
-    </w:p>
-    <w:p>
-      <w:pPr>
-        <w:pStyle w:val="Ttulo1"/>
-      </w:pPr>
-      <w:r>
-        <w:t>Indicaciones</w:t>
-      </w:r>
-    </w:p>
-    <w:p/>
-    <w:p>
-      <w:pPr>
-        <w:pStyle w:val="Prrafodelista"/>
-        <w:numPr>
-          <w:ilvl w:val="0"/>
-          <w:numId w:val="8"/>
-        </w:numPr>
-      </w:pPr>
-      <w:r>
-        <w:t xml:space="preserve">Crear un repositorio en </w:t>
-      </w:r>
-      <w:proofErr w:type="spellStart"/>
-      <w:r>
-        <w:t>Github</w:t>
-      </w:r>
-      <w:proofErr w:type="spellEnd"/>
-      <w:r>
-        <w:t xml:space="preserve"> </w:t>
-      </w:r>
-      <w:r>
-        <w:t>con la versión base del proyecto.</w:t>
-      </w:r>
-    </w:p>
-    <w:p>
-      <w:pPr>
-        <w:pStyle w:val="Prrafodelista"/>
-        <w:numPr>
-          <w:ilvl w:val="0"/>
-          <w:numId w:val="8"/>
-        </w:numPr>
-      </w:pPr>
-      <w:r>
-        <w:t>Como grupo e</w:t>
-      </w:r>
-      <w:r>
-        <w:t>xplique</w:t>
-      </w:r>
-      <w:r>
-        <w:t xml:space="preserve"> por</w:t>
-      </w:r>
-      <w:r>
-        <w:t xml:space="preserve"> </w:t>
-      </w:r>
-      <w:r>
-        <w:t xml:space="preserve">qué </w:t>
-      </w:r>
-      <w:r>
-        <w:t>o cómo se está violando cada</w:t>
-      </w:r>
-      <w:r>
-        <w:t xml:space="preserve"> principio SOLID</w:t>
-      </w:r>
-      <w:r>
-        <w:t>.</w:t>
-      </w:r>
-      <w:r>
-        <w:t xml:space="preserve"> Agregar </w:t>
-      </w:r>
-      <w:r>
-        <w:t>la explicación al archivo README.md del repositorio.</w:t>
-      </w:r>
-    </w:p>
-    <w:p>
-      <w:pPr>
-        <w:pStyle w:val="Prrafodelista"/>
-        <w:numPr>
-          <w:ilvl w:val="0"/>
-          <w:numId w:val="8"/>
-        </w:numPr>
-      </w:pPr>
-      <w:r>
-        <w:t>El taller es colaborativo, por lo tanto</w:t>
-      </w:r>
-      <w:r>
-        <w:t>,</w:t>
-      </w:r>
-      <w:r>
-        <w:t xml:space="preserve"> t</w:t>
-      </w:r>
-      <w:r>
-        <w:t xml:space="preserve">odos deben </w:t>
-      </w:r>
-      <w:r>
-        <w:t>subir cambios</w:t>
-      </w:r>
-      <w:r>
-        <w:t xml:space="preserve"> </w:t>
-      </w:r>
-      <w:r>
-        <w:t>a</w:t>
-      </w:r>
-      <w:r>
-        <w:t>l repositorio remoto.</w:t>
-      </w:r>
-    </w:p>
-    <w:p>
-      <w:pPr>
-        <w:pStyle w:val="Ttulo1"/>
-      </w:pPr>
-      <w:r>
-        <w:t>SOLID</w:t>
-      </w:r>
-    </w:p>
-    <w:p>
-      <w:r>
-        <w:t>El sistema ejecuta una pequeña secuencia de pasos para probar el funcionamiento de</w:t>
-      </w:r>
-      <w:r>
-        <w:t xml:space="preserve">l </w:t>
-      </w:r>
-      <w:r>
-        <w:t xml:space="preserve">código </w:t>
-      </w:r>
-      <w:r>
-        <w:t>fuente:</w:t>
-      </w:r>
-    </w:p>
-    <w:p>
-      <w:pPr>
-        <w:pStyle w:val="Prrafodelista"/>
-        <w:numPr>
-          <w:ilvl w:val="0"/>
-          <w:numId w:val="10"/>
-        </w:numPr>
-      </w:pPr>
-      <w:r>
-        <w:t>Producir un helado de vainilla y una torta de chocolate</w:t>
-      </w:r>
-    </w:p>
-    <w:p>
-      <w:pPr>
-        <w:pStyle w:val="Prrafodelista"/>
-        <w:numPr>
-          <w:ilvl w:val="0"/>
-          <w:numId w:val="10"/>
-        </w:numPr>
-      </w:pPr>
-      <w:r>
-        <w:t>A</w:t>
-      </w:r>
-      <w:r>
-        <w:t xml:space="preserve"> ambos agregarles CREMA y FRUTILLAS </w:t>
-      </w:r>
-      <w:r>
-        <w:t xml:space="preserve">como aderezos </w:t>
-      </w:r>
-    </w:p>
-    <w:p>
-      <w:pPr>
-        <w:pStyle w:val="Prrafodelista"/>
-        <w:numPr>
-          <w:ilvl w:val="0"/>
-          <w:numId w:val="10"/>
-        </w:numPr>
-      </w:pPr>
-      <w:r>
-        <w:t xml:space="preserve">A ambos </w:t>
-      </w:r>
-      <w:r>
-        <w:t>cambiar el tipo de leche por Leche Des</w:t>
-      </w:r>
-      <w:r>
-        <w:t>lactosada</w:t>
-      </w:r>
-    </w:p>
-    <w:p>
-      <w:pPr>
-        <w:pStyle w:val="Prrafodelista"/>
-        <w:numPr>
-          <w:ilvl w:val="0"/>
-          <w:numId w:val="10"/>
-        </w:numPr>
-      </w:pPr>
-      <w:r>
-        <w:t>F</w:t>
-      </w:r>
-      <w:r>
-        <w:t xml:space="preserve">inalmente mostrar el precio final de cada </w:t>
-      </w:r>
-      <w:r>
-        <w:t>postre.</w:t>
-      </w:r>
-    </w:p>
-    <w:p>
-      <w:r>
-        <w:t>Analice las siguientes partes del código</w:t>
-      </w:r>
-      <w:r>
-        <w:t xml:space="preserve">, explique su análisis en el archivo README.md y </w:t>
-      </w:r>
-      <w:r>
-        <w:t>corrija el código para que cumpla con los principios SOLID.</w:t>
-      </w:r>
+        <w:keepNext/>
+        <w:spacing w:after="0" w:line="360" w:lineRule="auto"/>
+        <w:jc w:val="both"/>
+        <w:outlineLvl w:val="1"/>
+        <w:rPr>
+          <w:rFonts w:ascii="Times New Roman" w:eastAsia="Times New Roman" w:hAnsi="Times New Roman" w:cs="Times New Roman"/>
+          <w:b/>
+          <w:bCs/>
+          <w:smallCaps/>
+          <w:sz w:val="28"/>
+          <w:szCs w:val="24"/>
+          <w:lang w:val="es-EC" w:eastAsia="es-ES"/>
+        </w:rPr>
+      </w:pPr>
     </w:p>
     <w:p>
       <w:pPr>
@@ -466,22 +157,191 @@
           <w:ilvl w:val="0"/>
           <w:numId w:val="11"/>
         </w:numPr>
-      </w:pPr>
-      <w:r>
-        <w:t xml:space="preserve">Clases Helado y Pastel. </w:t>
-      </w:r>
-      <w:r>
-        <w:t>Tienen mucha similitud</w:t>
-      </w:r>
-      <w:r>
-        <w:t>, se debería crear una clase padre</w:t>
-      </w:r>
-      <w:r>
-        <w:t xml:space="preserve"> llamada Postre</w:t>
-      </w:r>
-      <w:r>
-        <w:t>.</w:t>
-      </w:r>
+        <w:spacing w:line="360" w:lineRule="auto"/>
+        <w:jc w:val="both"/>
+        <w:rPr>
+          <w:rFonts w:ascii="Times New Roman" w:hAnsi="Times New Roman" w:cs="Times New Roman"/>
+          <w:b/>
+          <w:bCs/>
+          <w:sz w:val="24"/>
+          <w:szCs w:val="24"/>
+        </w:rPr>
+      </w:pPr>
+      <w:r>
+        <w:rPr>
+          <w:rFonts w:ascii="Times New Roman" w:hAnsi="Times New Roman" w:cs="Times New Roman"/>
+          <w:b/>
+          <w:bCs/>
+          <w:sz w:val="24"/>
+          <w:szCs w:val="24"/>
+        </w:rPr>
+        <w:t>Clases Helado y Pastel. Tienen mucha similitud, se debería crear una clase padre llamada Postre.</w:t>
+      </w:r>
+    </w:p>
+    <w:p>
+      <w:pPr>
+        <w:pStyle w:val="Prrafodelista"/>
+        <w:spacing w:line="360" w:lineRule="auto"/>
+        <w:jc w:val="both"/>
+        <w:rPr>
+          <w:rFonts w:ascii="Times New Roman" w:hAnsi="Times New Roman" w:cs="Times New Roman"/>
+          <w:sz w:val="24"/>
+          <w:szCs w:val="24"/>
+        </w:rPr>
+      </w:pPr>
+      <w:r>
+        <w:rPr>
+          <w:rFonts w:ascii="Times New Roman" w:hAnsi="Times New Roman" w:cs="Times New Roman"/>
+          <w:sz w:val="24"/>
+          <w:szCs w:val="24"/>
+        </w:rPr>
+        <w:t>No se está violando ningún principio SOLID ya que solamente se está repitiendo el código en clases diferentes</w:t>
+      </w:r>
+      <w:r>
+        <w:rPr>
+          <w:rFonts w:ascii="Times New Roman" w:hAnsi="Times New Roman" w:cs="Times New Roman"/>
+          <w:sz w:val="24"/>
+          <w:szCs w:val="24"/>
+        </w:rPr>
+        <w:t xml:space="preserve">. </w:t>
+      </w:r>
+      <w:r>
+        <w:rPr>
+          <w:rFonts w:ascii="Times New Roman" w:hAnsi="Times New Roman" w:cs="Times New Roman"/>
+          <w:sz w:val="24"/>
+          <w:szCs w:val="24"/>
+        </w:rPr>
+        <w:t xml:space="preserve">El </w:t>
+      </w:r>
+      <w:r>
+        <w:rPr>
+          <w:rFonts w:ascii="Times New Roman" w:hAnsi="Times New Roman" w:cs="Times New Roman"/>
+          <w:sz w:val="24"/>
+          <w:szCs w:val="24"/>
+        </w:rPr>
+        <w:t>problema de la repetición de código</w:t>
+      </w:r>
+      <w:r>
+        <w:rPr>
+          <w:rFonts w:ascii="Times New Roman" w:hAnsi="Times New Roman" w:cs="Times New Roman"/>
+          <w:sz w:val="24"/>
+          <w:szCs w:val="24"/>
+        </w:rPr>
+        <w:t xml:space="preserve"> se resolvió agregando la clase padre Postre.</w:t>
+      </w:r>
+    </w:p>
+    <w:p>
+      <w:pPr>
+        <w:pStyle w:val="Prrafodelista"/>
+        <w:spacing w:line="360" w:lineRule="auto"/>
+        <w:jc w:val="both"/>
+        <w:rPr>
+          <w:rFonts w:ascii="Times New Roman" w:hAnsi="Times New Roman" w:cs="Times New Roman"/>
+          <w:sz w:val="24"/>
+          <w:szCs w:val="24"/>
+        </w:rPr>
+      </w:pPr>
+      <w:r>
+        <w:rPr>
+          <w:noProof/>
+        </w:rPr>
+        <w:drawing>
+          <wp:anchor distT="0" distB="0" distL="114300" distR="114300" simplePos="0" relativeHeight="251661312" behindDoc="1" locked="0" layoutInCell="1" allowOverlap="1" wp14:anchorId="21AD0D57" wp14:editId="06E59089">
+            <wp:simplePos x="0" y="0"/>
+            <wp:positionH relativeFrom="margin">
+              <wp:posOffset>941705</wp:posOffset>
+            </wp:positionH>
+            <wp:positionV relativeFrom="paragraph">
+              <wp:posOffset>83820</wp:posOffset>
+            </wp:positionV>
+            <wp:extent cx="4381500" cy="2524241"/>
+            <wp:effectExtent l="0" t="0" r="0" b="9525"/>
+            <wp:wrapTight wrapText="bothSides">
+              <wp:wrapPolygon edited="0">
+                <wp:start x="0" y="0"/>
+                <wp:lineTo x="0" y="21518"/>
+                <wp:lineTo x="21506" y="21518"/>
+                <wp:lineTo x="21506" y="0"/>
+                <wp:lineTo x="0" y="0"/>
+              </wp:wrapPolygon>
+            </wp:wrapTight>
+            <wp:docPr id="1" name="Imagen 1"/>
+            <wp:cNvGraphicFramePr>
+              <a:graphicFrameLocks xmlns:a="http://schemas.openxmlformats.org/drawingml/2006/main" noChangeAspect="1"/>
+            </wp:cNvGraphicFramePr>
+            <a:graphic xmlns:a="http://schemas.openxmlformats.org/drawingml/2006/main">
+              <a:graphicData uri="http://schemas.openxmlformats.org/drawingml/2006/picture">
+                <pic:pic xmlns:pic="http://schemas.openxmlformats.org/drawingml/2006/picture">
+                  <pic:nvPicPr>
+                    <pic:cNvPr id="1" name=""/>
+                    <pic:cNvPicPr/>
+                  </pic:nvPicPr>
+                  <pic:blipFill>
+                    <a:blip r:embed="rId7">
+                      <a:extLst>
+                        <a:ext uri="{28A0092B-C50C-407E-A947-70E740481C1C}">
+                          <a14:useLocalDpi xmlns:a14="http://schemas.microsoft.com/office/drawing/2010/main" val="0"/>
+                        </a:ext>
+                      </a:extLst>
+                    </a:blip>
+                    <a:stretch>
+                      <a:fillRect/>
+                    </a:stretch>
+                  </pic:blipFill>
+                  <pic:spPr>
+                    <a:xfrm>
+                      <a:off x="0" y="0"/>
+                      <a:ext cx="4381500" cy="2524241"/>
+                    </a:xfrm>
+                    <a:prstGeom prst="rect">
+                      <a:avLst/>
+                    </a:prstGeom>
+                  </pic:spPr>
+                </pic:pic>
+              </a:graphicData>
+            </a:graphic>
+            <wp14:sizeRelH relativeFrom="page">
+              <wp14:pctWidth>0</wp14:pctWidth>
+            </wp14:sizeRelH>
+            <wp14:sizeRelV relativeFrom="page">
+              <wp14:pctHeight>0</wp14:pctHeight>
+            </wp14:sizeRelV>
+          </wp:anchor>
+        </w:drawing>
+      </w:r>
+    </w:p>
+    <w:p/>
+    <w:p/>
+    <w:p/>
+    <w:p/>
+    <w:p/>
+    <w:p/>
+    <w:p/>
+    <w:p>
+      <w:pPr>
+        <w:rPr>
+          <w:rFonts w:ascii="Times New Roman" w:hAnsi="Times New Roman" w:cs="Times New Roman"/>
+          <w:sz w:val="24"/>
+          <w:szCs w:val="24"/>
+        </w:rPr>
+      </w:pPr>
+    </w:p>
+    <w:p>
+      <w:pPr>
+        <w:tabs>
+          <w:tab w:val="left" w:pos="1170"/>
+        </w:tabs>
+      </w:pPr>
+      <w:r>
+        <w:tab/>
+      </w:r>
+    </w:p>
+    <w:p>
+      <w:pPr>
+        <w:tabs>
+          <w:tab w:val="left" w:pos="1170"/>
+        </w:tabs>
+      </w:pPr>
     </w:p>
     <w:p>
       <w:pPr>
@@ -490,49 +350,320 @@
           <w:ilvl w:val="0"/>
           <w:numId w:val="11"/>
         </w:numPr>
-      </w:pPr>
-      <w:r>
+        <w:spacing w:line="360" w:lineRule="auto"/>
+        <w:jc w:val="both"/>
+        <w:rPr>
+          <w:rFonts w:ascii="Times New Roman" w:hAnsi="Times New Roman" w:cs="Times New Roman"/>
+          <w:b/>
+          <w:bCs/>
+          <w:sz w:val="24"/>
+          <w:szCs w:val="24"/>
+        </w:rPr>
+      </w:pPr>
+      <w:r>
+        <w:rPr>
+          <w:rFonts w:ascii="Times New Roman" w:hAnsi="Times New Roman" w:cs="Times New Roman"/>
+          <w:b/>
+          <w:bCs/>
+          <w:sz w:val="24"/>
+          <w:szCs w:val="24"/>
+        </w:rPr>
         <w:t xml:space="preserve">Clases </w:t>
       </w:r>
       <w:proofErr w:type="spellStart"/>
       <w:r>
-        <w:t>Procesos.</w:t>
-      </w:r>
-      <w:r>
-        <w:t>OperacionesAderezo</w:t>
+        <w:rPr>
+          <w:rFonts w:ascii="Times New Roman" w:hAnsi="Times New Roman" w:cs="Times New Roman"/>
+          <w:b/>
+          <w:bCs/>
+          <w:sz w:val="24"/>
+          <w:szCs w:val="24"/>
+        </w:rPr>
+        <w:t>Procesos.OperacionesAderezo</w:t>
       </w:r>
       <w:proofErr w:type="spellEnd"/>
       <w:r>
-        <w:t xml:space="preserve"> y</w:t>
-      </w:r>
-      <w:r>
-        <w:t xml:space="preserve"> </w:t>
-      </w:r>
-      <w:r>
-        <w:t>Postre</w:t>
-      </w:r>
-      <w:r>
-        <w:t xml:space="preserve">. ¿Es necesaria la clase </w:t>
+        <w:rPr>
+          <w:rFonts w:ascii="Times New Roman" w:hAnsi="Times New Roman" w:cs="Times New Roman"/>
+          <w:b/>
+          <w:bCs/>
+          <w:sz w:val="24"/>
+          <w:szCs w:val="24"/>
+        </w:rPr>
+        <w:t xml:space="preserve"> y Postre. ¿Es necesaria la clase </w:t>
       </w:r>
       <w:proofErr w:type="spellStart"/>
       <w:proofErr w:type="gramStart"/>
       <w:r>
+        <w:rPr>
+          <w:rFonts w:ascii="Times New Roman" w:hAnsi="Times New Roman" w:cs="Times New Roman"/>
+          <w:b/>
+          <w:bCs/>
+          <w:sz w:val="24"/>
+          <w:szCs w:val="24"/>
+        </w:rPr>
         <w:t>OperacionesAderezo</w:t>
       </w:r>
       <w:proofErr w:type="spellEnd"/>
       <w:r>
-        <w:t>?</w:t>
-      </w:r>
-      <w:r>
-        <w:t>.</w:t>
+        <w:rPr>
+          <w:rFonts w:ascii="Times New Roman" w:hAnsi="Times New Roman" w:cs="Times New Roman"/>
+          <w:b/>
+          <w:bCs/>
+          <w:sz w:val="24"/>
+          <w:szCs w:val="24"/>
+        </w:rPr>
+        <w:t>?.</w:t>
       </w:r>
       <w:proofErr w:type="gramEnd"/>
       <w:r>
-        <w:t xml:space="preserve"> Se puede incluir dentro de postre un método para agregar </w:t>
-      </w:r>
-      <w:r>
-        <w:t>un aderezo y para quitar un aderezo.</w:t>
-      </w:r>
+        <w:rPr>
+          <w:rFonts w:ascii="Times New Roman" w:hAnsi="Times New Roman" w:cs="Times New Roman"/>
+          <w:b/>
+          <w:bCs/>
+          <w:sz w:val="24"/>
+          <w:szCs w:val="24"/>
+        </w:rPr>
+        <w:t xml:space="preserve"> Se puede incluir dentro de postre un método para agregar un aderezo y para quitar un aderezo.</w:t>
+      </w:r>
+    </w:p>
+    <w:p>
+      <w:pPr>
+        <w:pStyle w:val="Prrafodelista"/>
+        <w:jc w:val="both"/>
+        <w:rPr>
+          <w:rFonts w:ascii="Times New Roman" w:hAnsi="Times New Roman" w:cs="Times New Roman"/>
+          <w:sz w:val="24"/>
+          <w:szCs w:val="24"/>
+        </w:rPr>
+      </w:pPr>
+      <w:r>
+        <w:rPr>
+          <w:noProof/>
+        </w:rPr>
+        <w:drawing>
+          <wp:anchor distT="0" distB="0" distL="114300" distR="114300" simplePos="0" relativeHeight="251660288" behindDoc="1" locked="0" layoutInCell="1" allowOverlap="1" wp14:anchorId="2FE687A6" wp14:editId="39EEC7C4">
+            <wp:simplePos x="0" y="0"/>
+            <wp:positionH relativeFrom="column">
+              <wp:posOffset>361950</wp:posOffset>
+            </wp:positionH>
+            <wp:positionV relativeFrom="paragraph">
+              <wp:posOffset>9525</wp:posOffset>
+            </wp:positionV>
+            <wp:extent cx="3248025" cy="1870710"/>
+            <wp:effectExtent l="0" t="0" r="9525" b="0"/>
+            <wp:wrapTight wrapText="bothSides">
+              <wp:wrapPolygon edited="0">
+                <wp:start x="0" y="0"/>
+                <wp:lineTo x="0" y="21336"/>
+                <wp:lineTo x="21537" y="21336"/>
+                <wp:lineTo x="21537" y="0"/>
+                <wp:lineTo x="0" y="0"/>
+              </wp:wrapPolygon>
+            </wp:wrapTight>
+            <wp:docPr id="2" name="Imagen 2"/>
+            <wp:cNvGraphicFramePr>
+              <a:graphicFrameLocks xmlns:a="http://schemas.openxmlformats.org/drawingml/2006/main" noChangeAspect="1"/>
+            </wp:cNvGraphicFramePr>
+            <a:graphic xmlns:a="http://schemas.openxmlformats.org/drawingml/2006/main">
+              <a:graphicData uri="http://schemas.openxmlformats.org/drawingml/2006/picture">
+                <pic:pic xmlns:pic="http://schemas.openxmlformats.org/drawingml/2006/picture">
+                  <pic:nvPicPr>
+                    <pic:cNvPr id="1" name=""/>
+                    <pic:cNvPicPr/>
+                  </pic:nvPicPr>
+                  <pic:blipFill>
+                    <a:blip r:embed="rId7" cstate="print">
+                      <a:extLst>
+                        <a:ext uri="{28A0092B-C50C-407E-A947-70E740481C1C}">
+                          <a14:useLocalDpi xmlns:a14="http://schemas.microsoft.com/office/drawing/2010/main" val="0"/>
+                        </a:ext>
+                      </a:extLst>
+                    </a:blip>
+                    <a:stretch>
+                      <a:fillRect/>
+                    </a:stretch>
+                  </pic:blipFill>
+                  <pic:spPr>
+                    <a:xfrm>
+                      <a:off x="0" y="0"/>
+                      <a:ext cx="3248025" cy="1870710"/>
+                    </a:xfrm>
+                    <a:prstGeom prst="rect">
+                      <a:avLst/>
+                    </a:prstGeom>
+                  </pic:spPr>
+                </pic:pic>
+              </a:graphicData>
+            </a:graphic>
+            <wp14:sizeRelH relativeFrom="page">
+              <wp14:pctWidth>0</wp14:pctWidth>
+            </wp14:sizeRelH>
+            <wp14:sizeRelV relativeFrom="page">
+              <wp14:pctHeight>0</wp14:pctHeight>
+            </wp14:sizeRelV>
+          </wp:anchor>
+        </w:drawing>
+      </w:r>
+      <w:r>
+        <w:rPr>
+          <w:rFonts w:ascii="Times New Roman" w:hAnsi="Times New Roman" w:cs="Times New Roman"/>
+          <w:sz w:val="24"/>
+          <w:szCs w:val="24"/>
+        </w:rPr>
+        <w:t xml:space="preserve">Se está violando el principio de Responsabilidad única ya que se están usando métodos específicos propios de la clase postre en otras clases. No es necesaria la clase </w:t>
+      </w:r>
+      <w:proofErr w:type="spellStart"/>
+      <w:r>
+        <w:rPr>
+          <w:rFonts w:ascii="Times New Roman" w:hAnsi="Times New Roman" w:cs="Times New Roman"/>
+          <w:sz w:val="24"/>
+          <w:szCs w:val="24"/>
+        </w:rPr>
+        <w:t>OperacionesAderezo</w:t>
+      </w:r>
+      <w:proofErr w:type="spellEnd"/>
+      <w:r>
+        <w:rPr>
+          <w:rFonts w:ascii="Times New Roman" w:hAnsi="Times New Roman" w:cs="Times New Roman"/>
+          <w:sz w:val="24"/>
+          <w:szCs w:val="24"/>
+        </w:rPr>
+        <w:t xml:space="preserve"> por lo que se procedió a eliminar la clase.</w:t>
+      </w:r>
+    </w:p>
+    <w:p>
+      <w:pPr>
+        <w:pStyle w:val="Prrafodelista"/>
+        <w:jc w:val="both"/>
+        <w:rPr>
+          <w:rFonts w:ascii="Times New Roman" w:hAnsi="Times New Roman" w:cs="Times New Roman"/>
+          <w:sz w:val="24"/>
+          <w:szCs w:val="24"/>
+        </w:rPr>
+      </w:pPr>
+    </w:p>
+    <w:p>
+      <w:pPr>
+        <w:pStyle w:val="Prrafodelista"/>
+        <w:jc w:val="both"/>
+        <w:rPr>
+          <w:rFonts w:ascii="Times New Roman" w:hAnsi="Times New Roman" w:cs="Times New Roman"/>
+          <w:sz w:val="24"/>
+          <w:szCs w:val="24"/>
+        </w:rPr>
+      </w:pPr>
+    </w:p>
+    <w:p>
+      <w:pPr>
+        <w:pStyle w:val="Prrafodelista"/>
+        <w:spacing w:line="360" w:lineRule="auto"/>
+        <w:rPr>
+          <w:rFonts w:ascii="Times New Roman" w:hAnsi="Times New Roman" w:cs="Times New Roman"/>
+          <w:sz w:val="24"/>
+          <w:szCs w:val="24"/>
+        </w:rPr>
+      </w:pPr>
+      <w:r>
+        <w:rPr>
+          <w:noProof/>
+        </w:rPr>
+        <w:drawing>
+          <wp:anchor distT="0" distB="0" distL="114300" distR="114300" simplePos="0" relativeHeight="251659264" behindDoc="1" locked="0" layoutInCell="1" allowOverlap="1" wp14:anchorId="18728997" wp14:editId="6520F392">
+            <wp:simplePos x="0" y="0"/>
+            <wp:positionH relativeFrom="margin">
+              <wp:posOffset>1352550</wp:posOffset>
+            </wp:positionH>
+            <wp:positionV relativeFrom="paragraph">
+              <wp:posOffset>5715</wp:posOffset>
+            </wp:positionV>
+            <wp:extent cx="3600450" cy="1123950"/>
+            <wp:effectExtent l="0" t="0" r="0" b="0"/>
+            <wp:wrapNone/>
+            <wp:docPr id="3" name="Imagen 3"/>
+            <wp:cNvGraphicFramePr>
+              <a:graphicFrameLocks xmlns:a="http://schemas.openxmlformats.org/drawingml/2006/main" noChangeAspect="1"/>
+            </wp:cNvGraphicFramePr>
+            <a:graphic xmlns:a="http://schemas.openxmlformats.org/drawingml/2006/main">
+              <a:graphicData uri="http://schemas.openxmlformats.org/drawingml/2006/picture">
+                <pic:pic xmlns:pic="http://schemas.openxmlformats.org/drawingml/2006/picture">
+                  <pic:nvPicPr>
+                    <pic:cNvPr id="1" name=""/>
+                    <pic:cNvPicPr/>
+                  </pic:nvPicPr>
+                  <pic:blipFill rotWithShape="1">
+                    <a:blip r:embed="rId8">
+                      <a:extLst>
+                        <a:ext uri="{28A0092B-C50C-407E-A947-70E740481C1C}">
+                          <a14:useLocalDpi xmlns:a14="http://schemas.microsoft.com/office/drawing/2010/main" val="0"/>
+                        </a:ext>
+                      </a:extLst>
+                    </a:blip>
+                    <a:srcRect r="31398"/>
+                    <a:stretch/>
+                  </pic:blipFill>
+                  <pic:spPr bwMode="auto">
+                    <a:xfrm>
+                      <a:off x="0" y="0"/>
+                      <a:ext cx="3600450" cy="1123950"/>
+                    </a:xfrm>
+                    <a:prstGeom prst="rect">
+                      <a:avLst/>
+                    </a:prstGeom>
+                    <a:ln>
+                      <a:noFill/>
+                    </a:ln>
+                    <a:extLst>
+                      <a:ext uri="{53640926-AAD7-44D8-BBD7-CCE9431645EC}">
+                        <a14:shadowObscured xmlns:a14="http://schemas.microsoft.com/office/drawing/2010/main"/>
+                      </a:ext>
+                    </a:extLst>
+                  </pic:spPr>
+                </pic:pic>
+              </a:graphicData>
+            </a:graphic>
+            <wp14:sizeRelH relativeFrom="page">
+              <wp14:pctWidth>0</wp14:pctWidth>
+            </wp14:sizeRelH>
+            <wp14:sizeRelV relativeFrom="page">
+              <wp14:pctHeight>0</wp14:pctHeight>
+            </wp14:sizeRelV>
+          </wp:anchor>
+        </w:drawing>
+      </w:r>
+      <w:r>
+        <w:rPr>
+          <w:rFonts w:ascii="Times New Roman" w:hAnsi="Times New Roman" w:cs="Times New Roman"/>
+          <w:sz w:val="24"/>
+          <w:szCs w:val="24"/>
+        </w:rPr>
+        <w:t xml:space="preserve">  </w:t>
+      </w:r>
+    </w:p>
+    <w:p>
+      <w:pPr>
+        <w:pStyle w:val="Prrafodelista"/>
+        <w:spacing w:line="360" w:lineRule="auto"/>
+        <w:rPr>
+          <w:rFonts w:ascii="Times New Roman" w:hAnsi="Times New Roman" w:cs="Times New Roman"/>
+          <w:sz w:val="24"/>
+          <w:szCs w:val="24"/>
+        </w:rPr>
+      </w:pPr>
+    </w:p>
+    <w:p>
+      <w:pPr>
+        <w:pStyle w:val="Prrafodelista"/>
+        <w:spacing w:line="360" w:lineRule="auto"/>
+        <w:jc w:val="both"/>
+        <w:rPr>
+          <w:rFonts w:ascii="Times New Roman" w:hAnsi="Times New Roman" w:cs="Times New Roman"/>
+          <w:b/>
+          <w:bCs/>
+          <w:sz w:val="24"/>
+          <w:szCs w:val="24"/>
+        </w:rPr>
+      </w:pPr>
     </w:p>
     <w:p>
       <w:pPr>
@@ -541,67 +672,117 @@
           <w:ilvl w:val="0"/>
           <w:numId w:val="11"/>
         </w:numPr>
-      </w:pPr>
-      <w:r>
+        <w:spacing w:line="360" w:lineRule="auto"/>
+        <w:jc w:val="both"/>
+        <w:rPr>
+          <w:rFonts w:ascii="Times New Roman" w:hAnsi="Times New Roman" w:cs="Times New Roman"/>
+          <w:b/>
+          <w:bCs/>
+          <w:sz w:val="24"/>
+          <w:szCs w:val="24"/>
+        </w:rPr>
+      </w:pPr>
+      <w:r>
+        <w:rPr>
+          <w:rFonts w:ascii="Times New Roman" w:hAnsi="Times New Roman" w:cs="Times New Roman"/>
+          <w:b/>
+          <w:bCs/>
+          <w:sz w:val="24"/>
+          <w:szCs w:val="24"/>
+        </w:rPr>
         <w:lastRenderedPageBreak/>
-        <w:t>Método</w:t>
-      </w:r>
-      <w:r>
-        <w:t>s</w:t>
-      </w:r>
-      <w:r>
-        <w:t xml:space="preserve"> </w:t>
+        <w:t xml:space="preserve">Métodos </w:t>
       </w:r>
       <w:proofErr w:type="spellStart"/>
       <w:proofErr w:type="gramStart"/>
       <w:r>
-        <w:t>c</w:t>
-      </w:r>
-      <w:r>
-        <w:t>alcularPrecioFinal</w:t>
+        <w:rPr>
+          <w:rFonts w:ascii="Times New Roman" w:hAnsi="Times New Roman" w:cs="Times New Roman"/>
+          <w:b/>
+          <w:bCs/>
+          <w:sz w:val="24"/>
+          <w:szCs w:val="24"/>
+        </w:rPr>
+        <w:t>calcularPrecioFinal</w:t>
       </w:r>
       <w:proofErr w:type="spellEnd"/>
       <w:r>
+        <w:rPr>
+          <w:rFonts w:ascii="Times New Roman" w:hAnsi="Times New Roman" w:cs="Times New Roman"/>
+          <w:b/>
+          <w:bCs/>
+          <w:sz w:val="24"/>
+          <w:szCs w:val="24"/>
+        </w:rPr>
         <w:t>(</w:t>
       </w:r>
       <w:proofErr w:type="gramEnd"/>
       <w:r>
-        <w:t>)</w:t>
-      </w:r>
-      <w:r>
-        <w:t xml:space="preserve"> y </w:t>
-      </w:r>
-      <w:r>
-        <w:t xml:space="preserve"> </w:t>
+        <w:rPr>
+          <w:rFonts w:ascii="Times New Roman" w:hAnsi="Times New Roman" w:cs="Times New Roman"/>
+          <w:b/>
+          <w:bCs/>
+          <w:sz w:val="24"/>
+          <w:szCs w:val="24"/>
+        </w:rPr>
+        <w:t xml:space="preserve">) y  </w:t>
       </w:r>
       <w:proofErr w:type="spellStart"/>
       <w:r>
+        <w:rPr>
+          <w:rFonts w:ascii="Times New Roman" w:hAnsi="Times New Roman" w:cs="Times New Roman"/>
+          <w:b/>
+          <w:bCs/>
+          <w:sz w:val="24"/>
+          <w:szCs w:val="24"/>
+        </w:rPr>
         <w:t>showPrecioFinal</w:t>
       </w:r>
       <w:proofErr w:type="spellEnd"/>
       <w:r>
-        <w:t>()</w:t>
-      </w:r>
-      <w:r>
-        <w:t xml:space="preserve"> </w:t>
-      </w:r>
-      <w:r>
-        <w:t>están muy relacionados, deben estar en otra clase</w:t>
-      </w:r>
-      <w:r>
-        <w:t xml:space="preserve"> por si cambia la fórmula de cálculo</w:t>
-      </w:r>
-      <w:r>
-        <w:t xml:space="preserve">. La clase nueva debe llamarse </w:t>
+        <w:rPr>
+          <w:rFonts w:ascii="Times New Roman" w:hAnsi="Times New Roman" w:cs="Times New Roman"/>
+          <w:b/>
+          <w:bCs/>
+          <w:sz w:val="24"/>
+          <w:szCs w:val="24"/>
+        </w:rPr>
+        <w:t xml:space="preserve">() están muy relacionados, deben estar en otra clase por si cambia la fórmula de cálculo. La clase nueva debe llamarse </w:t>
       </w:r>
       <w:proofErr w:type="spellStart"/>
       <w:r>
+        <w:rPr>
+          <w:rFonts w:ascii="Times New Roman" w:hAnsi="Times New Roman" w:cs="Times New Roman"/>
+          <w:b/>
+          <w:bCs/>
+          <w:sz w:val="24"/>
+          <w:szCs w:val="24"/>
+        </w:rPr>
         <w:t>Procesos.ManejadorDePrecio</w:t>
       </w:r>
       <w:proofErr w:type="spellEnd"/>
       <w:r>
+        <w:rPr>
+          <w:rFonts w:ascii="Times New Roman" w:hAnsi="Times New Roman" w:cs="Times New Roman"/>
+          <w:b/>
+          <w:bCs/>
+          <w:sz w:val="24"/>
+          <w:szCs w:val="24"/>
+        </w:rPr>
         <w:t>.</w:t>
       </w:r>
+    </w:p>
+    <w:p>
+      <w:pPr>
+        <w:pStyle w:val="Prrafodelista"/>
+        <w:spacing w:line="360" w:lineRule="auto"/>
+        <w:jc w:val="both"/>
+        <w:rPr>
+          <w:rFonts w:ascii="Times New Roman" w:hAnsi="Times New Roman" w:cs="Times New Roman"/>
+          <w:sz w:val="24"/>
+          <w:szCs w:val="24"/>
+        </w:rPr>
+      </w:pPr>
     </w:p>
     <w:p>
       <w:pPr>
@@ -610,88 +791,162 @@
           <w:ilvl w:val="0"/>
           <w:numId w:val="11"/>
         </w:numPr>
+        <w:spacing w:line="360" w:lineRule="auto"/>
+        <w:jc w:val="both"/>
+        <w:rPr>
+          <w:rFonts w:ascii="Times New Roman" w:hAnsi="Times New Roman" w:cs="Times New Roman"/>
+          <w:b/>
+          <w:bCs/>
+          <w:sz w:val="24"/>
+          <w:szCs w:val="24"/>
+        </w:rPr>
       </w:pPr>
       <w:proofErr w:type="spellStart"/>
       <w:r>
+        <w:rPr>
+          <w:rFonts w:ascii="Times New Roman" w:hAnsi="Times New Roman" w:cs="Times New Roman"/>
+          <w:b/>
+          <w:bCs/>
+          <w:sz w:val="24"/>
+          <w:szCs w:val="24"/>
+        </w:rPr>
         <w:t>Enum</w:t>
       </w:r>
       <w:proofErr w:type="spellEnd"/>
       <w:r>
+        <w:rPr>
+          <w:rFonts w:ascii="Times New Roman" w:hAnsi="Times New Roman" w:cs="Times New Roman"/>
+          <w:b/>
+          <w:bCs/>
+          <w:sz w:val="24"/>
+          <w:szCs w:val="24"/>
+        </w:rPr>
         <w:t xml:space="preserve"> </w:t>
       </w:r>
       <w:proofErr w:type="spellStart"/>
       <w:r>
+        <w:rPr>
+          <w:rFonts w:ascii="Times New Roman" w:hAnsi="Times New Roman" w:cs="Times New Roman"/>
+          <w:b/>
+          <w:bCs/>
+          <w:sz w:val="24"/>
+          <w:szCs w:val="24"/>
+        </w:rPr>
         <w:t>Adicionales.Aderezo</w:t>
       </w:r>
       <w:proofErr w:type="spellEnd"/>
       <w:r>
-        <w:t xml:space="preserve"> es muy estático, debe </w:t>
-      </w:r>
-      <w:r>
-        <w:t xml:space="preserve">convertirse en clase </w:t>
+        <w:rPr>
+          <w:rFonts w:ascii="Times New Roman" w:hAnsi="Times New Roman" w:cs="Times New Roman"/>
+          <w:b/>
+          <w:bCs/>
+          <w:sz w:val="24"/>
+          <w:szCs w:val="24"/>
+        </w:rPr>
+        <w:t xml:space="preserve"> es muy estático, debe convertirse en clase </w:t>
       </w:r>
       <w:proofErr w:type="spellStart"/>
       <w:r>
+        <w:rPr>
+          <w:rFonts w:ascii="Times New Roman" w:hAnsi="Times New Roman" w:cs="Times New Roman"/>
+          <w:b/>
+          <w:bCs/>
+          <w:sz w:val="24"/>
+          <w:szCs w:val="24"/>
+        </w:rPr>
         <w:t>abstract</w:t>
       </w:r>
       <w:proofErr w:type="spellEnd"/>
       <w:r>
-        <w:t xml:space="preserve"> con un atributo nombre y</w:t>
-      </w:r>
-      <w:r>
-        <w:t xml:space="preserve"> un método abstracto </w:t>
+        <w:rPr>
+          <w:rFonts w:ascii="Times New Roman" w:hAnsi="Times New Roman" w:cs="Times New Roman"/>
+          <w:b/>
+          <w:bCs/>
+          <w:sz w:val="24"/>
+          <w:szCs w:val="24"/>
+        </w:rPr>
+        <w:t xml:space="preserve"> con un atributo nombre y un método abstracto </w:t>
       </w:r>
       <w:proofErr w:type="spellStart"/>
       <w:r>
+        <w:rPr>
+          <w:rFonts w:ascii="Times New Roman" w:hAnsi="Times New Roman" w:cs="Times New Roman"/>
+          <w:b/>
+          <w:bCs/>
+          <w:sz w:val="24"/>
+          <w:szCs w:val="24"/>
+        </w:rPr>
         <w:t>setNombre</w:t>
       </w:r>
       <w:proofErr w:type="spellEnd"/>
       <w:r>
-        <w:t xml:space="preserve"> para que </w:t>
-      </w:r>
-      <w:r>
-        <w:t xml:space="preserve">cada tipo de aderezo </w:t>
-      </w:r>
-      <w:r>
-        <w:t>sea</w:t>
-      </w:r>
-      <w:r>
-        <w:t xml:space="preserve"> una subclase de Aderezo</w:t>
-      </w:r>
-      <w:r>
-        <w:t xml:space="preserve"> e implemente dicho método</w:t>
-      </w:r>
-      <w:r>
-        <w:t>.</w:t>
-      </w:r>
-      <w:r>
-        <w:t xml:space="preserve"> También, sobre</w:t>
-      </w:r>
-      <w:r>
-        <w:t xml:space="preserve">scriba el método </w:t>
+        <w:rPr>
+          <w:rFonts w:ascii="Times New Roman" w:hAnsi="Times New Roman" w:cs="Times New Roman"/>
+          <w:b/>
+          <w:bCs/>
+          <w:sz w:val="24"/>
+          <w:szCs w:val="24"/>
+        </w:rPr>
+        <w:t xml:space="preserve"> para que cada tipo de aderezo sea una subclase de Aderezo e implemente dicho método. También, sobrescriba el método </w:t>
       </w:r>
       <w:proofErr w:type="spellStart"/>
       <w:proofErr w:type="gramStart"/>
       <w:r>
+        <w:rPr>
+          <w:rFonts w:ascii="Times New Roman" w:hAnsi="Times New Roman" w:cs="Times New Roman"/>
+          <w:b/>
+          <w:bCs/>
+          <w:sz w:val="24"/>
+          <w:szCs w:val="24"/>
+        </w:rPr>
         <w:t>toString</w:t>
       </w:r>
       <w:proofErr w:type="spellEnd"/>
       <w:r>
+        <w:rPr>
+          <w:rFonts w:ascii="Times New Roman" w:hAnsi="Times New Roman" w:cs="Times New Roman"/>
+          <w:b/>
+          <w:bCs/>
+          <w:sz w:val="24"/>
+          <w:szCs w:val="24"/>
+        </w:rPr>
         <w:t>(</w:t>
       </w:r>
       <w:proofErr w:type="gramEnd"/>
       <w:r>
-        <w:t>)</w:t>
-      </w:r>
-      <w:r>
-        <w:t xml:space="preserve"> en la clase Aderezo,</w:t>
-      </w:r>
-      <w:r>
-        <w:t xml:space="preserve"> para que devuelva el nombre del aderezo en </w:t>
-      </w:r>
-      <w:r>
-        <w:t>mayúsculas.</w:t>
-      </w:r>
+        <w:rPr>
+          <w:rFonts w:ascii="Times New Roman" w:hAnsi="Times New Roman" w:cs="Times New Roman"/>
+          <w:b/>
+          <w:bCs/>
+          <w:sz w:val="24"/>
+          <w:szCs w:val="24"/>
+        </w:rPr>
+        <w:t>) en la clase Aderezo, para que devuelva el nombre del aderezo en mayúsculas.</w:t>
+      </w:r>
+    </w:p>
+    <w:p>
+      <w:pPr>
+        <w:pStyle w:val="Prrafodelista"/>
+        <w:rPr>
+          <w:rFonts w:ascii="Times New Roman" w:hAnsi="Times New Roman" w:cs="Times New Roman"/>
+          <w:b/>
+          <w:bCs/>
+          <w:sz w:val="24"/>
+          <w:szCs w:val="24"/>
+        </w:rPr>
+      </w:pPr>
+    </w:p>
+    <w:p>
+      <w:pPr>
+        <w:pStyle w:val="Prrafodelista"/>
+        <w:spacing w:line="360" w:lineRule="auto"/>
+        <w:jc w:val="both"/>
+        <w:rPr>
+          <w:rFonts w:ascii="Times New Roman" w:hAnsi="Times New Roman" w:cs="Times New Roman"/>
+          <w:sz w:val="24"/>
+          <w:szCs w:val="24"/>
+        </w:rPr>
+      </w:pPr>
     </w:p>
     <w:p>
       <w:pPr>
@@ -700,48 +955,126 @@
           <w:ilvl w:val="0"/>
           <w:numId w:val="11"/>
         </w:numPr>
-      </w:pPr>
-      <w:r>
+        <w:spacing w:line="360" w:lineRule="auto"/>
+        <w:jc w:val="both"/>
+        <w:rPr>
+          <w:rFonts w:ascii="Times New Roman" w:hAnsi="Times New Roman" w:cs="Times New Roman"/>
+          <w:b/>
+          <w:bCs/>
+          <w:sz w:val="24"/>
+          <w:szCs w:val="24"/>
+        </w:rPr>
+      </w:pPr>
+      <w:r>
+        <w:rPr>
+          <w:rFonts w:ascii="Times New Roman" w:hAnsi="Times New Roman" w:cs="Times New Roman"/>
+          <w:b/>
+          <w:bCs/>
+          <w:sz w:val="24"/>
+          <w:szCs w:val="24"/>
+        </w:rPr>
         <w:t xml:space="preserve">Paquete Leche y la clase </w:t>
       </w:r>
       <w:proofErr w:type="spellStart"/>
       <w:r>
+        <w:rPr>
+          <w:rFonts w:ascii="Times New Roman" w:hAnsi="Times New Roman" w:cs="Times New Roman"/>
+          <w:b/>
+          <w:bCs/>
+          <w:sz w:val="24"/>
+          <w:szCs w:val="24"/>
+        </w:rPr>
         <w:t>Procesos.ManejadorDeLeche</w:t>
       </w:r>
       <w:proofErr w:type="spellEnd"/>
       <w:r>
+        <w:rPr>
+          <w:rFonts w:ascii="Times New Roman" w:hAnsi="Times New Roman" w:cs="Times New Roman"/>
+          <w:b/>
+          <w:bCs/>
+          <w:sz w:val="24"/>
+          <w:szCs w:val="24"/>
+        </w:rPr>
         <w:t xml:space="preserve">. En el </w:t>
       </w:r>
       <w:proofErr w:type="spellStart"/>
       <w:r>
+        <w:rPr>
+          <w:rFonts w:ascii="Times New Roman" w:hAnsi="Times New Roman" w:cs="Times New Roman"/>
+          <w:b/>
+          <w:bCs/>
+          <w:sz w:val="24"/>
+          <w:szCs w:val="24"/>
+        </w:rPr>
         <w:t>main</w:t>
       </w:r>
       <w:proofErr w:type="spellEnd"/>
       <w:r>
+        <w:rPr>
+          <w:rFonts w:ascii="Times New Roman" w:hAnsi="Times New Roman" w:cs="Times New Roman"/>
+          <w:b/>
+          <w:bCs/>
+          <w:sz w:val="24"/>
+          <w:szCs w:val="24"/>
+        </w:rPr>
         <w:t xml:space="preserve"> </w:t>
       </w:r>
       <w:proofErr w:type="spellStart"/>
       <w:r>
+        <w:rPr>
+          <w:rFonts w:ascii="Times New Roman" w:hAnsi="Times New Roman" w:cs="Times New Roman"/>
+          <w:b/>
+          <w:bCs/>
+          <w:sz w:val="24"/>
+          <w:szCs w:val="24"/>
+        </w:rPr>
         <w:t>descomente</w:t>
       </w:r>
       <w:proofErr w:type="spellEnd"/>
       <w:r>
-        <w:t xml:space="preserve"> las instrucciones para realizar </w:t>
-      </w:r>
-      <w:r>
-        <w:t>el cambio del tipo de leche utilizada en cada postre</w:t>
-      </w:r>
-      <w:r>
-        <w:t xml:space="preserve">, luego analice como solucionar el error generado en la clase </w:t>
+        <w:rPr>
+          <w:rFonts w:ascii="Times New Roman" w:hAnsi="Times New Roman" w:cs="Times New Roman"/>
+          <w:b/>
+          <w:bCs/>
+          <w:sz w:val="24"/>
+          <w:szCs w:val="24"/>
+        </w:rPr>
+        <w:t xml:space="preserve"> las instrucciones para realizar el cambio del tipo de leche utilizada en cada postre, luego analice como solucionar el error generado en la clase </w:t>
       </w:r>
       <w:proofErr w:type="spellStart"/>
       <w:r>
+        <w:rPr>
+          <w:rFonts w:ascii="Times New Roman" w:hAnsi="Times New Roman" w:cs="Times New Roman"/>
+          <w:b/>
+          <w:bCs/>
+          <w:sz w:val="24"/>
+          <w:szCs w:val="24"/>
+        </w:rPr>
         <w:t>Leche.LecheDeslactosada</w:t>
       </w:r>
       <w:proofErr w:type="spellEnd"/>
       <w:r>
+        <w:rPr>
+          <w:rFonts w:ascii="Times New Roman" w:hAnsi="Times New Roman" w:cs="Times New Roman"/>
+          <w:b/>
+          <w:bCs/>
+          <w:sz w:val="24"/>
+          <w:szCs w:val="24"/>
+        </w:rPr>
         <w:t>.</w:t>
       </w:r>
+    </w:p>
+    <w:p>
+      <w:pPr>
+        <w:pStyle w:val="Prrafodelista"/>
+        <w:spacing w:line="360" w:lineRule="auto"/>
+        <w:jc w:val="both"/>
+        <w:rPr>
+          <w:rFonts w:ascii="Times New Roman" w:hAnsi="Times New Roman" w:cs="Times New Roman"/>
+          <w:sz w:val="24"/>
+          <w:szCs w:val="24"/>
+        </w:rPr>
+      </w:pPr>
     </w:p>
     <w:p>
       <w:pPr>
@@ -750,1179 +1083,53 @@
           <w:ilvl w:val="0"/>
           <w:numId w:val="11"/>
         </w:numPr>
-      </w:pPr>
-      <w:r>
+        <w:spacing w:line="360" w:lineRule="auto"/>
+        <w:jc w:val="both"/>
+        <w:rPr>
+          <w:rFonts w:ascii="Times New Roman" w:hAnsi="Times New Roman" w:cs="Times New Roman"/>
+          <w:b/>
+          <w:bCs/>
+          <w:sz w:val="24"/>
+          <w:szCs w:val="24"/>
+        </w:rPr>
+      </w:pPr>
+      <w:r>
+        <w:rPr>
+          <w:rFonts w:ascii="Times New Roman" w:hAnsi="Times New Roman" w:cs="Times New Roman"/>
+          <w:b/>
+          <w:bCs/>
+          <w:sz w:val="24"/>
+          <w:szCs w:val="24"/>
+        </w:rPr>
         <w:t xml:space="preserve">Cambie el </w:t>
       </w:r>
       <w:proofErr w:type="spellStart"/>
       <w:r>
+        <w:rPr>
+          <w:rFonts w:ascii="Times New Roman" w:hAnsi="Times New Roman" w:cs="Times New Roman"/>
+          <w:b/>
+          <w:bCs/>
+          <w:sz w:val="24"/>
+          <w:szCs w:val="24"/>
+        </w:rPr>
         <w:t>main</w:t>
       </w:r>
       <w:proofErr w:type="spellEnd"/>
       <w:r>
+        <w:rPr>
+          <w:rFonts w:ascii="Times New Roman" w:hAnsi="Times New Roman" w:cs="Times New Roman"/>
+          <w:b/>
+          <w:bCs/>
+          <w:sz w:val="24"/>
+          <w:szCs w:val="24"/>
+        </w:rPr>
         <w:t xml:space="preserve"> por el siguiente código y ajuste según su propia implementación.</w:t>
-      </w:r>
-    </w:p>
-    <w:p>
-      <w:pPr>
-        <w:shd w:val="clear" w:color="auto" w:fill="FFFFFF"/>
-        <w:spacing w:after="0" w:line="285" w:lineRule="atLeast"/>
-        <w:rPr>
-          <w:rFonts w:ascii="Consolas" w:eastAsia="Times New Roman" w:hAnsi="Consolas" w:cs="Times New Roman"/>
-          <w:color w:val="000000"/>
-          <w:lang w:val="en-US"/>
-        </w:rPr>
-      </w:pPr>
-      <w:r>
-        <w:rPr>
-          <w:rFonts w:ascii="Consolas" w:eastAsia="Times New Roman" w:hAnsi="Consolas" w:cs="Times New Roman"/>
-          <w:color w:val="000000"/>
-          <w:lang w:val="es-ES"/>
-        </w:rPr>
-        <w:t>    </w:t>
-      </w:r>
-      <w:r>
-        <w:rPr>
-          <w:rFonts w:ascii="Consolas" w:eastAsia="Times New Roman" w:hAnsi="Consolas" w:cs="Times New Roman"/>
-          <w:color w:val="0000FF"/>
-          <w:lang w:val="en-US"/>
-        </w:rPr>
-        <w:t>public</w:t>
-      </w:r>
-      <w:r>
-        <w:rPr>
-          <w:rFonts w:ascii="Consolas" w:eastAsia="Times New Roman" w:hAnsi="Consolas" w:cs="Times New Roman"/>
-          <w:color w:val="000000"/>
-          <w:lang w:val="en-US"/>
-        </w:rPr>
-        <w:t> </w:t>
-      </w:r>
-      <w:r>
-        <w:rPr>
-          <w:rFonts w:ascii="Consolas" w:eastAsia="Times New Roman" w:hAnsi="Consolas" w:cs="Times New Roman"/>
-          <w:color w:val="0000FF"/>
-          <w:lang w:val="en-US"/>
-        </w:rPr>
-        <w:t>static</w:t>
-      </w:r>
-      <w:r>
-        <w:rPr>
-          <w:rFonts w:ascii="Consolas" w:eastAsia="Times New Roman" w:hAnsi="Consolas" w:cs="Times New Roman"/>
-          <w:color w:val="000000"/>
-          <w:lang w:val="en-US"/>
-        </w:rPr>
-        <w:t> </w:t>
-      </w:r>
-      <w:r>
-        <w:rPr>
-          <w:rFonts w:ascii="Consolas" w:eastAsia="Times New Roman" w:hAnsi="Consolas" w:cs="Times New Roman"/>
-          <w:color w:val="0000FF"/>
-          <w:lang w:val="en-US"/>
-        </w:rPr>
-        <w:t>void</w:t>
-      </w:r>
-      <w:r>
-        <w:rPr>
-          <w:rFonts w:ascii="Consolas" w:eastAsia="Times New Roman" w:hAnsi="Consolas" w:cs="Times New Roman"/>
-          <w:color w:val="000000"/>
-          <w:lang w:val="en-US"/>
-        </w:rPr>
-        <w:t> </w:t>
-      </w:r>
-      <w:proofErr w:type="gramStart"/>
-      <w:r>
-        <w:rPr>
-          <w:rFonts w:ascii="Consolas" w:eastAsia="Times New Roman" w:hAnsi="Consolas" w:cs="Times New Roman"/>
-          <w:color w:val="000000"/>
-          <w:lang w:val="en-US"/>
-        </w:rPr>
-        <w:t>main(</w:t>
-      </w:r>
-      <w:proofErr w:type="gramEnd"/>
-      <w:r>
-        <w:rPr>
-          <w:rFonts w:ascii="Consolas" w:eastAsia="Times New Roman" w:hAnsi="Consolas" w:cs="Times New Roman"/>
-          <w:color w:val="0000FF"/>
-          <w:lang w:val="en-US"/>
-        </w:rPr>
-        <w:t>String</w:t>
-      </w:r>
-      <w:r>
-        <w:rPr>
-          <w:rFonts w:ascii="Consolas" w:eastAsia="Times New Roman" w:hAnsi="Consolas" w:cs="Times New Roman"/>
-          <w:color w:val="000000"/>
-          <w:lang w:val="en-US"/>
-        </w:rPr>
-        <w:t> [ ] </w:t>
-      </w:r>
-      <w:proofErr w:type="spellStart"/>
-      <w:r>
-        <w:rPr>
-          <w:rFonts w:ascii="Consolas" w:eastAsia="Times New Roman" w:hAnsi="Consolas" w:cs="Times New Roman"/>
-          <w:color w:val="000000"/>
-          <w:lang w:val="en-US"/>
-        </w:rPr>
-        <w:t>args</w:t>
-      </w:r>
-      <w:proofErr w:type="spellEnd"/>
-      <w:r>
-        <w:rPr>
-          <w:rFonts w:ascii="Consolas" w:eastAsia="Times New Roman" w:hAnsi="Consolas" w:cs="Times New Roman"/>
-          <w:color w:val="000000"/>
-          <w:lang w:val="en-US"/>
-        </w:rPr>
-        <w:t>){</w:t>
-      </w:r>
-    </w:p>
-    <w:p>
-      <w:pPr>
-        <w:shd w:val="clear" w:color="auto" w:fill="FFFFFF"/>
-        <w:spacing w:after="0" w:line="285" w:lineRule="atLeast"/>
-        <w:rPr>
-          <w:rFonts w:ascii="Consolas" w:eastAsia="Times New Roman" w:hAnsi="Consolas" w:cs="Times New Roman"/>
-          <w:color w:val="000000"/>
-          <w:lang w:val="es-ES"/>
-        </w:rPr>
-      </w:pPr>
-      <w:r>
-        <w:rPr>
-          <w:rFonts w:ascii="Consolas" w:eastAsia="Times New Roman" w:hAnsi="Consolas" w:cs="Times New Roman"/>
-          <w:color w:val="000000"/>
-          <w:lang w:val="en-US"/>
-        </w:rPr>
-        <w:t>        </w:t>
-      </w:r>
-      <w:r>
-        <w:rPr>
-          <w:rFonts w:ascii="Consolas" w:eastAsia="Times New Roman" w:hAnsi="Consolas" w:cs="Times New Roman"/>
-          <w:color w:val="008000"/>
-          <w:lang w:val="es-ES"/>
-        </w:rPr>
-        <w:t>// Producir un helado de vainilla y una torta de chocolate, </w:t>
-      </w:r>
-    </w:p>
-    <w:p>
-      <w:pPr>
-        <w:shd w:val="clear" w:color="auto" w:fill="FFFFFF"/>
-        <w:spacing w:after="0" w:line="285" w:lineRule="atLeast"/>
-        <w:rPr>
-          <w:rFonts w:ascii="Consolas" w:eastAsia="Times New Roman" w:hAnsi="Consolas" w:cs="Times New Roman"/>
-          <w:color w:val="000000"/>
-          <w:lang w:val="es-ES"/>
-        </w:rPr>
-      </w:pPr>
-      <w:r>
-        <w:rPr>
-          <w:rFonts w:ascii="Consolas" w:eastAsia="Times New Roman" w:hAnsi="Consolas" w:cs="Times New Roman"/>
-          <w:color w:val="000000"/>
-          <w:lang w:val="es-ES"/>
-        </w:rPr>
-        <w:t>        </w:t>
-      </w:r>
-      <w:r>
-        <w:rPr>
-          <w:rFonts w:ascii="Consolas" w:eastAsia="Times New Roman" w:hAnsi="Consolas" w:cs="Times New Roman"/>
-          <w:color w:val="008000"/>
-          <w:lang w:val="es-ES"/>
-        </w:rPr>
-        <w:t>// a ambos agregarles CREMA y FRUTILLAS</w:t>
-      </w:r>
-    </w:p>
-    <w:p>
-      <w:pPr>
-        <w:shd w:val="clear" w:color="auto" w:fill="FFFFFF"/>
-        <w:spacing w:after="0" w:line="285" w:lineRule="atLeast"/>
-        <w:rPr>
-          <w:rFonts w:ascii="Consolas" w:eastAsia="Times New Roman" w:hAnsi="Consolas" w:cs="Times New Roman"/>
-          <w:color w:val="000000"/>
-          <w:lang w:val="es-ES"/>
-        </w:rPr>
-      </w:pPr>
-      <w:r>
-        <w:rPr>
-          <w:rFonts w:ascii="Consolas" w:eastAsia="Times New Roman" w:hAnsi="Consolas" w:cs="Times New Roman"/>
-          <w:color w:val="000000"/>
-          <w:lang w:val="es-ES"/>
-        </w:rPr>
-        <w:t>        </w:t>
-      </w:r>
-      <w:r>
-        <w:rPr>
-          <w:rFonts w:ascii="Consolas" w:eastAsia="Times New Roman" w:hAnsi="Consolas" w:cs="Times New Roman"/>
-          <w:color w:val="008000"/>
-          <w:lang w:val="es-ES"/>
-        </w:rPr>
-        <w:t>// y cambiar el tipo de leche por Leche Des</w:t>
-      </w:r>
-      <w:r>
-        <w:rPr>
-          <w:rFonts w:ascii="Consolas" w:eastAsia="Times New Roman" w:hAnsi="Consolas" w:cs="Times New Roman"/>
-          <w:color w:val="008000"/>
-          <w:lang w:val="es-ES"/>
-        </w:rPr>
-        <w:t>lactos</w:t>
-      </w:r>
-      <w:r>
-        <w:rPr>
-          <w:rFonts w:ascii="Consolas" w:eastAsia="Times New Roman" w:hAnsi="Consolas" w:cs="Times New Roman"/>
-          <w:color w:val="008000"/>
-          <w:lang w:val="es-ES"/>
-        </w:rPr>
-        <w:t>ada</w:t>
-      </w:r>
-    </w:p>
-    <w:p>
-      <w:pPr>
-        <w:shd w:val="clear" w:color="auto" w:fill="FFFFFF"/>
-        <w:spacing w:after="0" w:line="285" w:lineRule="atLeast"/>
-        <w:rPr>
-          <w:rFonts w:ascii="Consolas" w:eastAsia="Times New Roman" w:hAnsi="Consolas" w:cs="Times New Roman"/>
-          <w:color w:val="000000"/>
-          <w:lang w:val="en-US"/>
-        </w:rPr>
-      </w:pPr>
-      <w:r>
-        <w:rPr>
-          <w:rFonts w:ascii="Consolas" w:eastAsia="Times New Roman" w:hAnsi="Consolas" w:cs="Times New Roman"/>
-          <w:color w:val="000000"/>
-          <w:lang w:val="es-ES"/>
-        </w:rPr>
-        <w:t>        </w:t>
-      </w:r>
-      <w:proofErr w:type="spellStart"/>
-      <w:r>
-        <w:rPr>
-          <w:rFonts w:ascii="Consolas" w:eastAsia="Times New Roman" w:hAnsi="Consolas" w:cs="Times New Roman"/>
-          <w:color w:val="0000FF"/>
-          <w:lang w:val="en-US"/>
-        </w:rPr>
-        <w:t>ArrayList</w:t>
-      </w:r>
-      <w:proofErr w:type="spellEnd"/>
-      <w:r>
-        <w:rPr>
-          <w:rFonts w:ascii="Consolas" w:eastAsia="Times New Roman" w:hAnsi="Consolas" w:cs="Times New Roman"/>
-          <w:color w:val="000000"/>
-          <w:lang w:val="en-US"/>
-        </w:rPr>
-        <w:t>&lt;</w:t>
-      </w:r>
-      <w:proofErr w:type="spellStart"/>
-      <w:r>
-        <w:rPr>
-          <w:rFonts w:ascii="Consolas" w:eastAsia="Times New Roman" w:hAnsi="Consolas" w:cs="Times New Roman"/>
-          <w:color w:val="0000FF"/>
-          <w:lang w:val="en-US"/>
-        </w:rPr>
-        <w:t>Postre</w:t>
-      </w:r>
-      <w:proofErr w:type="spellEnd"/>
-      <w:r>
-        <w:rPr>
-          <w:rFonts w:ascii="Consolas" w:eastAsia="Times New Roman" w:hAnsi="Consolas" w:cs="Times New Roman"/>
-          <w:color w:val="000000"/>
-          <w:lang w:val="en-US"/>
-        </w:rPr>
-        <w:t>&gt; </w:t>
-      </w:r>
-      <w:proofErr w:type="spellStart"/>
-      <w:r>
-        <w:rPr>
-          <w:rFonts w:ascii="Consolas" w:eastAsia="Times New Roman" w:hAnsi="Consolas" w:cs="Times New Roman"/>
-          <w:color w:val="000000"/>
-          <w:lang w:val="en-US"/>
-        </w:rPr>
-        <w:t>arrPostres</w:t>
-      </w:r>
-      <w:proofErr w:type="spellEnd"/>
-      <w:r>
-        <w:rPr>
-          <w:rFonts w:ascii="Consolas" w:eastAsia="Times New Roman" w:hAnsi="Consolas" w:cs="Times New Roman"/>
-          <w:color w:val="000000"/>
-          <w:lang w:val="en-US"/>
-        </w:rPr>
-        <w:t> = </w:t>
-      </w:r>
-      <w:r>
-        <w:rPr>
-          <w:rFonts w:ascii="Consolas" w:eastAsia="Times New Roman" w:hAnsi="Consolas" w:cs="Times New Roman"/>
-          <w:color w:val="0000FF"/>
-          <w:lang w:val="en-US"/>
-        </w:rPr>
-        <w:t>new</w:t>
-      </w:r>
-      <w:r>
-        <w:rPr>
-          <w:rFonts w:ascii="Consolas" w:eastAsia="Times New Roman" w:hAnsi="Consolas" w:cs="Times New Roman"/>
-          <w:color w:val="000000"/>
-          <w:lang w:val="en-US"/>
-        </w:rPr>
-        <w:t> </w:t>
-      </w:r>
-      <w:proofErr w:type="spellStart"/>
-      <w:r>
-        <w:rPr>
-          <w:rFonts w:ascii="Consolas" w:eastAsia="Times New Roman" w:hAnsi="Consolas" w:cs="Times New Roman"/>
-          <w:color w:val="0000FF"/>
-          <w:lang w:val="en-US"/>
-        </w:rPr>
-        <w:t>ArrayList</w:t>
-      </w:r>
-      <w:proofErr w:type="spellEnd"/>
-      <w:r>
-        <w:rPr>
-          <w:rFonts w:ascii="Consolas" w:eastAsia="Times New Roman" w:hAnsi="Consolas" w:cs="Times New Roman"/>
-          <w:color w:val="000000"/>
-          <w:lang w:val="en-US"/>
-        </w:rPr>
-        <w:t>&lt;</w:t>
-      </w:r>
-      <w:proofErr w:type="gramStart"/>
-      <w:r>
-        <w:rPr>
-          <w:rFonts w:ascii="Consolas" w:eastAsia="Times New Roman" w:hAnsi="Consolas" w:cs="Times New Roman"/>
-          <w:color w:val="000000"/>
-          <w:lang w:val="en-US"/>
-        </w:rPr>
-        <w:t>&gt;(</w:t>
-      </w:r>
-      <w:proofErr w:type="gramEnd"/>
-      <w:r>
-        <w:rPr>
-          <w:rFonts w:ascii="Consolas" w:eastAsia="Times New Roman" w:hAnsi="Consolas" w:cs="Times New Roman"/>
-          <w:color w:val="000000"/>
-          <w:lang w:val="en-US"/>
-        </w:rPr>
-        <w:t>);</w:t>
-      </w:r>
-    </w:p>
-    <w:p>
-      <w:pPr>
-        <w:shd w:val="clear" w:color="auto" w:fill="FFFFFF"/>
-        <w:spacing w:after="0" w:line="285" w:lineRule="atLeast"/>
-        <w:rPr>
-          <w:rFonts w:ascii="Consolas" w:eastAsia="Times New Roman" w:hAnsi="Consolas" w:cs="Times New Roman"/>
-          <w:color w:val="000000"/>
-          <w:lang w:val="es-ES"/>
-        </w:rPr>
-      </w:pPr>
-      <w:r>
-        <w:rPr>
-          <w:rFonts w:ascii="Consolas" w:eastAsia="Times New Roman" w:hAnsi="Consolas" w:cs="Times New Roman"/>
-          <w:color w:val="000000"/>
-          <w:lang w:val="en-US"/>
-        </w:rPr>
-        <w:t>        </w:t>
-      </w:r>
-      <w:r>
-        <w:rPr>
-          <w:rFonts w:ascii="Consolas" w:eastAsia="Times New Roman" w:hAnsi="Consolas" w:cs="Times New Roman"/>
-          <w:color w:val="0000FF"/>
-          <w:lang w:val="es-ES"/>
-        </w:rPr>
-        <w:t>ManejadorDeLeche</w:t>
-      </w:r>
-      <w:r>
-        <w:rPr>
-          <w:rFonts w:ascii="Consolas" w:eastAsia="Times New Roman" w:hAnsi="Consolas" w:cs="Times New Roman"/>
-          <w:color w:val="000000"/>
-          <w:lang w:val="es-ES"/>
-        </w:rPr>
-        <w:t> mnj_leche = </w:t>
-      </w:r>
-      <w:r>
-        <w:rPr>
-          <w:rFonts w:ascii="Consolas" w:eastAsia="Times New Roman" w:hAnsi="Consolas" w:cs="Times New Roman"/>
-          <w:color w:val="0000FF"/>
-          <w:lang w:val="es-ES"/>
-        </w:rPr>
-        <w:t>new</w:t>
-      </w:r>
-      <w:r>
-        <w:rPr>
-          <w:rFonts w:ascii="Consolas" w:eastAsia="Times New Roman" w:hAnsi="Consolas" w:cs="Times New Roman"/>
-          <w:color w:val="000000"/>
-          <w:lang w:val="es-ES"/>
-        </w:rPr>
-        <w:t> </w:t>
-      </w:r>
-      <w:proofErr w:type="gramStart"/>
-      <w:r>
-        <w:rPr>
-          <w:rFonts w:ascii="Consolas" w:eastAsia="Times New Roman" w:hAnsi="Consolas" w:cs="Times New Roman"/>
-          <w:color w:val="000000"/>
-          <w:lang w:val="es-ES"/>
-        </w:rPr>
-        <w:t>ManejadorDeLeche(</w:t>
-      </w:r>
-      <w:proofErr w:type="gramEnd"/>
-      <w:r>
-        <w:rPr>
-          <w:rFonts w:ascii="Consolas" w:eastAsia="Times New Roman" w:hAnsi="Consolas" w:cs="Times New Roman"/>
-          <w:color w:val="0000FF"/>
-          <w:lang w:val="es-ES"/>
-        </w:rPr>
-        <w:t>new</w:t>
-      </w:r>
-      <w:r>
-        <w:rPr>
-          <w:rFonts w:ascii="Consolas" w:eastAsia="Times New Roman" w:hAnsi="Consolas" w:cs="Times New Roman"/>
-          <w:color w:val="000000"/>
-          <w:lang w:val="es-ES"/>
-        </w:rPr>
-        <w:t> LecheDescremada());</w:t>
-      </w:r>
-    </w:p>
-    <w:p>
-      <w:pPr>
-        <w:shd w:val="clear" w:color="auto" w:fill="FFFFFF"/>
-        <w:spacing w:after="0" w:line="285" w:lineRule="atLeast"/>
-        <w:rPr>
-          <w:rFonts w:ascii="Consolas" w:eastAsia="Times New Roman" w:hAnsi="Consolas" w:cs="Times New Roman"/>
-          <w:color w:val="000000"/>
-          <w:lang w:val="es-ES"/>
-        </w:rPr>
-      </w:pPr>
-      <w:r>
-        <w:rPr>
-          <w:rFonts w:ascii="Consolas" w:eastAsia="Times New Roman" w:hAnsi="Consolas" w:cs="Times New Roman"/>
-          <w:color w:val="000000"/>
-          <w:lang w:val="es-ES"/>
-        </w:rPr>
-        <w:t>        </w:t>
-      </w:r>
-    </w:p>
-    <w:p>
-      <w:pPr>
-        <w:shd w:val="clear" w:color="auto" w:fill="FFFFFF"/>
-        <w:spacing w:after="0" w:line="285" w:lineRule="atLeast"/>
-        <w:rPr>
-          <w:rFonts w:ascii="Consolas" w:eastAsia="Times New Roman" w:hAnsi="Consolas" w:cs="Times New Roman"/>
-          <w:color w:val="000000"/>
-          <w:lang w:val="es-ES"/>
-        </w:rPr>
-      </w:pPr>
-      <w:r>
-        <w:rPr>
-          <w:rFonts w:ascii="Consolas" w:eastAsia="Times New Roman" w:hAnsi="Consolas" w:cs="Times New Roman"/>
-          <w:color w:val="000000"/>
-          <w:lang w:val="es-ES"/>
-        </w:rPr>
-        <w:t>        </w:t>
-      </w:r>
-      <w:r>
-        <w:rPr>
-          <w:rFonts w:ascii="Consolas" w:eastAsia="Times New Roman" w:hAnsi="Consolas" w:cs="Times New Roman"/>
-          <w:color w:val="008000"/>
-          <w:lang w:val="es-ES"/>
-        </w:rPr>
-        <w:t>// Producir Helado</w:t>
-      </w:r>
-    </w:p>
-    <w:p>
-      <w:pPr>
-        <w:shd w:val="clear" w:color="auto" w:fill="FFFFFF"/>
-        <w:spacing w:after="0" w:line="285" w:lineRule="atLeast"/>
-        <w:rPr>
-          <w:rFonts w:ascii="Consolas" w:eastAsia="Times New Roman" w:hAnsi="Consolas" w:cs="Times New Roman"/>
-          <w:color w:val="000000"/>
-          <w:lang w:val="es-ES"/>
-        </w:rPr>
-      </w:pPr>
-      <w:r>
-        <w:rPr>
-          <w:rFonts w:ascii="Consolas" w:eastAsia="Times New Roman" w:hAnsi="Consolas" w:cs="Times New Roman"/>
-          <w:color w:val="000000"/>
-          <w:lang w:val="es-ES"/>
-        </w:rPr>
-        <w:t>        </w:t>
-      </w:r>
-      <w:r>
-        <w:rPr>
-          <w:rFonts w:ascii="Consolas" w:eastAsia="Times New Roman" w:hAnsi="Consolas" w:cs="Times New Roman"/>
-          <w:color w:val="0000FF"/>
-          <w:lang w:val="es-ES"/>
-        </w:rPr>
-        <w:t>Postre</w:t>
-      </w:r>
-      <w:r>
-        <w:rPr>
-          <w:rFonts w:ascii="Consolas" w:eastAsia="Times New Roman" w:hAnsi="Consolas" w:cs="Times New Roman"/>
-          <w:color w:val="000000"/>
-          <w:lang w:val="es-ES"/>
-        </w:rPr>
-        <w:t> </w:t>
-      </w:r>
-      <w:proofErr w:type="spellStart"/>
-      <w:r>
-        <w:rPr>
-          <w:rFonts w:ascii="Consolas" w:eastAsia="Times New Roman" w:hAnsi="Consolas" w:cs="Times New Roman"/>
-          <w:color w:val="000000"/>
-          <w:lang w:val="es-ES"/>
-        </w:rPr>
-        <w:t>helado_vainilla</w:t>
-      </w:r>
-      <w:proofErr w:type="spellEnd"/>
-      <w:r>
-        <w:rPr>
-          <w:rFonts w:ascii="Consolas" w:eastAsia="Times New Roman" w:hAnsi="Consolas" w:cs="Times New Roman"/>
-          <w:color w:val="000000"/>
-          <w:lang w:val="es-ES"/>
-        </w:rPr>
-        <w:t> = </w:t>
-      </w:r>
-      <w:r>
-        <w:rPr>
-          <w:rFonts w:ascii="Consolas" w:eastAsia="Times New Roman" w:hAnsi="Consolas" w:cs="Times New Roman"/>
-          <w:color w:val="0000FF"/>
-          <w:lang w:val="es-ES"/>
-        </w:rPr>
-        <w:t>new</w:t>
-      </w:r>
-      <w:r>
-        <w:rPr>
-          <w:rFonts w:ascii="Consolas" w:eastAsia="Times New Roman" w:hAnsi="Consolas" w:cs="Times New Roman"/>
-          <w:color w:val="000000"/>
-          <w:lang w:val="es-ES"/>
-        </w:rPr>
-        <w:t> Helado(</w:t>
-      </w:r>
-      <w:r>
-        <w:rPr>
-          <w:rFonts w:ascii="Consolas" w:eastAsia="Times New Roman" w:hAnsi="Consolas" w:cs="Times New Roman"/>
-          <w:color w:val="A31515"/>
-          <w:lang w:val="es-ES"/>
-        </w:rPr>
-        <w:t>"Vainilla"</w:t>
-      </w:r>
-      <w:r>
-        <w:rPr>
-          <w:rFonts w:ascii="Consolas" w:eastAsia="Times New Roman" w:hAnsi="Consolas" w:cs="Times New Roman"/>
-          <w:color w:val="000000"/>
-          <w:lang w:val="es-ES"/>
-        </w:rPr>
-        <w:t>);</w:t>
-      </w:r>
-    </w:p>
-    <w:p>
-      <w:pPr>
-        <w:shd w:val="clear" w:color="auto" w:fill="FFFFFF"/>
-        <w:spacing w:after="0" w:line="285" w:lineRule="atLeast"/>
-        <w:rPr>
-          <w:rFonts w:ascii="Consolas" w:eastAsia="Times New Roman" w:hAnsi="Consolas" w:cs="Times New Roman"/>
-          <w:color w:val="000000"/>
-          <w:lang w:val="es-ES"/>
-        </w:rPr>
-      </w:pPr>
-      <w:r>
-        <w:rPr>
-          <w:rFonts w:ascii="Consolas" w:eastAsia="Times New Roman" w:hAnsi="Consolas" w:cs="Times New Roman"/>
-          <w:color w:val="000000"/>
-          <w:lang w:val="es-ES"/>
-        </w:rPr>
-        <w:t>        </w:t>
-      </w:r>
-      <w:proofErr w:type="spellStart"/>
-      <w:r>
-        <w:rPr>
-          <w:rFonts w:ascii="Consolas" w:eastAsia="Times New Roman" w:hAnsi="Consolas" w:cs="Times New Roman"/>
-          <w:color w:val="000000"/>
-          <w:lang w:val="es-ES"/>
-        </w:rPr>
-        <w:t>arrPostres.add</w:t>
-      </w:r>
-      <w:proofErr w:type="spellEnd"/>
-      <w:r>
-        <w:rPr>
-          <w:rFonts w:ascii="Consolas" w:eastAsia="Times New Roman" w:hAnsi="Consolas" w:cs="Times New Roman"/>
-          <w:color w:val="000000"/>
-          <w:lang w:val="es-ES"/>
-        </w:rPr>
-        <w:t>(</w:t>
-      </w:r>
-      <w:proofErr w:type="spellStart"/>
-      <w:r>
-        <w:rPr>
-          <w:rFonts w:ascii="Consolas" w:eastAsia="Times New Roman" w:hAnsi="Consolas" w:cs="Times New Roman"/>
-          <w:color w:val="000000"/>
-          <w:lang w:val="es-ES"/>
-        </w:rPr>
-        <w:t>helado_vainilla</w:t>
-      </w:r>
-      <w:proofErr w:type="spellEnd"/>
-      <w:r>
-        <w:rPr>
-          <w:rFonts w:ascii="Consolas" w:eastAsia="Times New Roman" w:hAnsi="Consolas" w:cs="Times New Roman"/>
-          <w:color w:val="000000"/>
-          <w:lang w:val="es-ES"/>
-        </w:rPr>
-        <w:t>);</w:t>
-      </w:r>
-    </w:p>
-    <w:p>
-      <w:pPr>
-        <w:shd w:val="clear" w:color="auto" w:fill="FFFFFF"/>
-        <w:spacing w:after="0" w:line="285" w:lineRule="atLeast"/>
-        <w:rPr>
-          <w:rFonts w:ascii="Consolas" w:eastAsia="Times New Roman" w:hAnsi="Consolas" w:cs="Times New Roman"/>
-          <w:color w:val="000000"/>
-          <w:lang w:val="es-ES"/>
-        </w:rPr>
-      </w:pPr>
-      <w:r>
-        <w:rPr>
-          <w:rFonts w:ascii="Consolas" w:eastAsia="Times New Roman" w:hAnsi="Consolas" w:cs="Times New Roman"/>
-          <w:color w:val="000000"/>
-          <w:lang w:val="es-ES"/>
-        </w:rPr>
-        <w:t>        </w:t>
-      </w:r>
-      <w:r>
-        <w:rPr>
-          <w:rFonts w:ascii="Consolas" w:eastAsia="Times New Roman" w:hAnsi="Consolas" w:cs="Times New Roman"/>
-          <w:color w:val="008000"/>
-          <w:lang w:val="es-ES"/>
-        </w:rPr>
-        <w:t>// Producir Pastel</w:t>
-      </w:r>
-    </w:p>
-    <w:p>
-      <w:pPr>
-        <w:shd w:val="clear" w:color="auto" w:fill="FFFFFF"/>
-        <w:spacing w:after="0" w:line="285" w:lineRule="atLeast"/>
-        <w:rPr>
-          <w:rFonts w:ascii="Consolas" w:eastAsia="Times New Roman" w:hAnsi="Consolas" w:cs="Times New Roman"/>
-          <w:color w:val="000000"/>
-          <w:lang w:val="es-ES"/>
-        </w:rPr>
-      </w:pPr>
-      <w:r>
-        <w:rPr>
-          <w:rFonts w:ascii="Consolas" w:eastAsia="Times New Roman" w:hAnsi="Consolas" w:cs="Times New Roman"/>
-          <w:color w:val="000000"/>
-          <w:lang w:val="es-ES"/>
-        </w:rPr>
-        <w:t>        </w:t>
-      </w:r>
-      <w:r>
-        <w:rPr>
-          <w:rFonts w:ascii="Consolas" w:eastAsia="Times New Roman" w:hAnsi="Consolas" w:cs="Times New Roman"/>
-          <w:color w:val="0000FF"/>
-          <w:lang w:val="es-ES"/>
-        </w:rPr>
-        <w:t>Postre</w:t>
-      </w:r>
-      <w:r>
-        <w:rPr>
-          <w:rFonts w:ascii="Consolas" w:eastAsia="Times New Roman" w:hAnsi="Consolas" w:cs="Times New Roman"/>
-          <w:color w:val="000000"/>
-          <w:lang w:val="es-ES"/>
-        </w:rPr>
-        <w:t> </w:t>
-      </w:r>
-      <w:proofErr w:type="spellStart"/>
-      <w:r>
-        <w:rPr>
-          <w:rFonts w:ascii="Consolas" w:eastAsia="Times New Roman" w:hAnsi="Consolas" w:cs="Times New Roman"/>
-          <w:color w:val="000000"/>
-          <w:lang w:val="es-ES"/>
-        </w:rPr>
-        <w:t>pastel_chocolate</w:t>
-      </w:r>
-      <w:proofErr w:type="spellEnd"/>
-      <w:r>
-        <w:rPr>
-          <w:rFonts w:ascii="Consolas" w:eastAsia="Times New Roman" w:hAnsi="Consolas" w:cs="Times New Roman"/>
-          <w:color w:val="000000"/>
-          <w:lang w:val="es-ES"/>
-        </w:rPr>
-        <w:t> = </w:t>
-      </w:r>
-      <w:r>
-        <w:rPr>
-          <w:rFonts w:ascii="Consolas" w:eastAsia="Times New Roman" w:hAnsi="Consolas" w:cs="Times New Roman"/>
-          <w:color w:val="0000FF"/>
-          <w:lang w:val="es-ES"/>
-        </w:rPr>
-        <w:t>new</w:t>
-      </w:r>
-      <w:r>
-        <w:rPr>
-          <w:rFonts w:ascii="Consolas" w:eastAsia="Times New Roman" w:hAnsi="Consolas" w:cs="Times New Roman"/>
-          <w:color w:val="000000"/>
-          <w:lang w:val="es-ES"/>
-        </w:rPr>
-        <w:t> Pastel(</w:t>
-      </w:r>
-      <w:r>
-        <w:rPr>
-          <w:rFonts w:ascii="Consolas" w:eastAsia="Times New Roman" w:hAnsi="Consolas" w:cs="Times New Roman"/>
-          <w:color w:val="A31515"/>
-          <w:lang w:val="es-ES"/>
-        </w:rPr>
-        <w:t>"Chocolate"</w:t>
-      </w:r>
-      <w:r>
-        <w:rPr>
-          <w:rFonts w:ascii="Consolas" w:eastAsia="Times New Roman" w:hAnsi="Consolas" w:cs="Times New Roman"/>
-          <w:color w:val="000000"/>
-          <w:lang w:val="es-ES"/>
-        </w:rPr>
-        <w:t>);</w:t>
-      </w:r>
-    </w:p>
-    <w:p>
-      <w:pPr>
-        <w:shd w:val="clear" w:color="auto" w:fill="FFFFFF"/>
-        <w:spacing w:after="0" w:line="285" w:lineRule="atLeast"/>
-        <w:rPr>
-          <w:rFonts w:ascii="Consolas" w:eastAsia="Times New Roman" w:hAnsi="Consolas" w:cs="Times New Roman"/>
-          <w:color w:val="000000"/>
-          <w:lang w:val="es-ES"/>
-        </w:rPr>
-      </w:pPr>
-      <w:r>
-        <w:rPr>
-          <w:rFonts w:ascii="Consolas" w:eastAsia="Times New Roman" w:hAnsi="Consolas" w:cs="Times New Roman"/>
-          <w:color w:val="000000"/>
-          <w:lang w:val="es-ES"/>
-        </w:rPr>
-        <w:t>        </w:t>
-      </w:r>
-      <w:proofErr w:type="spellStart"/>
-      <w:r>
-        <w:rPr>
-          <w:rFonts w:ascii="Consolas" w:eastAsia="Times New Roman" w:hAnsi="Consolas" w:cs="Times New Roman"/>
-          <w:color w:val="000000"/>
-          <w:lang w:val="es-ES"/>
-        </w:rPr>
-        <w:t>arrPostres.add</w:t>
-      </w:r>
-      <w:proofErr w:type="spellEnd"/>
-      <w:r>
-        <w:rPr>
-          <w:rFonts w:ascii="Consolas" w:eastAsia="Times New Roman" w:hAnsi="Consolas" w:cs="Times New Roman"/>
-          <w:color w:val="000000"/>
-          <w:lang w:val="es-ES"/>
-        </w:rPr>
-        <w:t>(</w:t>
-      </w:r>
-      <w:proofErr w:type="spellStart"/>
-      <w:r>
-        <w:rPr>
-          <w:rFonts w:ascii="Consolas" w:eastAsia="Times New Roman" w:hAnsi="Consolas" w:cs="Times New Roman"/>
-          <w:color w:val="000000"/>
-          <w:lang w:val="es-ES"/>
-        </w:rPr>
-        <w:t>pastel_chocolate</w:t>
-      </w:r>
-      <w:proofErr w:type="spellEnd"/>
-      <w:r>
-        <w:rPr>
-          <w:rFonts w:ascii="Consolas" w:eastAsia="Times New Roman" w:hAnsi="Consolas" w:cs="Times New Roman"/>
-          <w:color w:val="000000"/>
-          <w:lang w:val="es-ES"/>
-        </w:rPr>
-        <w:t>);</w:t>
-      </w:r>
-    </w:p>
-    <w:p>
-      <w:pPr>
-        <w:shd w:val="clear" w:color="auto" w:fill="FFFFFF"/>
-        <w:spacing w:after="0" w:line="285" w:lineRule="atLeast"/>
-        <w:rPr>
-          <w:rFonts w:ascii="Consolas" w:eastAsia="Times New Roman" w:hAnsi="Consolas" w:cs="Times New Roman"/>
-          <w:color w:val="000000"/>
-          <w:lang w:val="es-ES"/>
-        </w:rPr>
-      </w:pPr>
-      <w:r>
-        <w:rPr>
-          <w:rFonts w:ascii="Consolas" w:eastAsia="Times New Roman" w:hAnsi="Consolas" w:cs="Times New Roman"/>
-          <w:color w:val="000000"/>
-          <w:lang w:val="es-ES"/>
-        </w:rPr>
-        <w:t>        </w:t>
-      </w:r>
-    </w:p>
-    <w:p>
-      <w:pPr>
-        <w:shd w:val="clear" w:color="auto" w:fill="FFFFFF"/>
-        <w:spacing w:after="0" w:line="285" w:lineRule="atLeast"/>
-        <w:rPr>
-          <w:rFonts w:ascii="Consolas" w:eastAsia="Times New Roman" w:hAnsi="Consolas" w:cs="Times New Roman"/>
-          <w:color w:val="000000"/>
-          <w:lang w:val="es-ES"/>
-        </w:rPr>
-      </w:pPr>
-      <w:r>
-        <w:rPr>
-          <w:rFonts w:ascii="Consolas" w:eastAsia="Times New Roman" w:hAnsi="Consolas" w:cs="Times New Roman"/>
-          <w:color w:val="000000"/>
-          <w:lang w:val="es-ES"/>
-        </w:rPr>
-        <w:t>        </w:t>
-      </w:r>
-      <w:proofErr w:type="spellStart"/>
-      <w:r>
-        <w:rPr>
-          <w:rFonts w:ascii="Consolas" w:eastAsia="Times New Roman" w:hAnsi="Consolas" w:cs="Times New Roman"/>
-          <w:color w:val="000000"/>
-          <w:lang w:val="es-ES"/>
-        </w:rPr>
-        <w:t>arrPostres.forEach</w:t>
-      </w:r>
-      <w:proofErr w:type="spellEnd"/>
-      <w:r>
-        <w:rPr>
-          <w:rFonts w:ascii="Consolas" w:eastAsia="Times New Roman" w:hAnsi="Consolas" w:cs="Times New Roman"/>
-          <w:color w:val="000000"/>
-          <w:lang w:val="es-ES"/>
-        </w:rPr>
-        <w:t>(postre </w:t>
-      </w:r>
-      <w:r>
-        <w:rPr>
-          <w:rFonts w:ascii="Consolas" w:eastAsia="Times New Roman" w:hAnsi="Consolas" w:cs="Times New Roman"/>
-          <w:color w:val="0000FF"/>
-          <w:lang w:val="es-ES"/>
-        </w:rPr>
-        <w:t>-&gt;</w:t>
-      </w:r>
-      <w:r>
-        <w:rPr>
-          <w:rFonts w:ascii="Consolas" w:eastAsia="Times New Roman" w:hAnsi="Consolas" w:cs="Times New Roman"/>
-          <w:color w:val="000000"/>
-          <w:lang w:val="es-ES"/>
-        </w:rPr>
-        <w:t> {</w:t>
-      </w:r>
-    </w:p>
-    <w:p>
-      <w:pPr>
-        <w:shd w:val="clear" w:color="auto" w:fill="FFFFFF"/>
-        <w:spacing w:after="0" w:line="285" w:lineRule="atLeast"/>
-        <w:rPr>
-          <w:rFonts w:ascii="Consolas" w:eastAsia="Times New Roman" w:hAnsi="Consolas" w:cs="Times New Roman"/>
-          <w:color w:val="000000"/>
-          <w:lang w:val="es-ES"/>
-        </w:rPr>
-      </w:pPr>
-      <w:r>
-        <w:rPr>
-          <w:rFonts w:ascii="Consolas" w:eastAsia="Times New Roman" w:hAnsi="Consolas" w:cs="Times New Roman"/>
-          <w:color w:val="000000"/>
-          <w:lang w:val="es-ES"/>
-        </w:rPr>
-        <w:t>            </w:t>
-      </w:r>
-      <w:proofErr w:type="spellStart"/>
-      <w:proofErr w:type="gramStart"/>
-      <w:r>
-        <w:rPr>
-          <w:rFonts w:ascii="Consolas" w:eastAsia="Times New Roman" w:hAnsi="Consolas" w:cs="Times New Roman"/>
-          <w:color w:val="000000"/>
-          <w:lang w:val="es-ES"/>
-        </w:rPr>
-        <w:t>postre.addAderezos</w:t>
-      </w:r>
-      <w:proofErr w:type="spellEnd"/>
-      <w:proofErr w:type="gramEnd"/>
-      <w:r>
-        <w:rPr>
-          <w:rFonts w:ascii="Consolas" w:eastAsia="Times New Roman" w:hAnsi="Consolas" w:cs="Times New Roman"/>
-          <w:color w:val="000000"/>
-          <w:lang w:val="es-ES"/>
-        </w:rPr>
-        <w:t>(</w:t>
-      </w:r>
-      <w:r>
-        <w:rPr>
-          <w:rFonts w:ascii="Consolas" w:eastAsia="Times New Roman" w:hAnsi="Consolas" w:cs="Times New Roman"/>
-          <w:color w:val="0000FF"/>
-          <w:lang w:val="es-ES"/>
-        </w:rPr>
-        <w:t>new</w:t>
-      </w:r>
-      <w:r>
-        <w:rPr>
-          <w:rFonts w:ascii="Consolas" w:eastAsia="Times New Roman" w:hAnsi="Consolas" w:cs="Times New Roman"/>
-          <w:color w:val="000000"/>
-          <w:lang w:val="es-ES"/>
-        </w:rPr>
-        <w:t> Crema());</w:t>
-      </w:r>
-    </w:p>
-    <w:p>
-      <w:pPr>
-        <w:shd w:val="clear" w:color="auto" w:fill="FFFFFF"/>
-        <w:spacing w:after="0" w:line="285" w:lineRule="atLeast"/>
-        <w:rPr>
-          <w:rFonts w:ascii="Consolas" w:eastAsia="Times New Roman" w:hAnsi="Consolas" w:cs="Times New Roman"/>
-          <w:color w:val="000000"/>
-          <w:lang w:val="es-ES"/>
-        </w:rPr>
-      </w:pPr>
-      <w:r>
-        <w:rPr>
-          <w:rFonts w:ascii="Consolas" w:eastAsia="Times New Roman" w:hAnsi="Consolas" w:cs="Times New Roman"/>
-          <w:color w:val="000000"/>
-          <w:lang w:val="es-ES"/>
-        </w:rPr>
-        <w:t>            </w:t>
-      </w:r>
-      <w:proofErr w:type="spellStart"/>
-      <w:proofErr w:type="gramStart"/>
-      <w:r>
-        <w:rPr>
-          <w:rFonts w:ascii="Consolas" w:eastAsia="Times New Roman" w:hAnsi="Consolas" w:cs="Times New Roman"/>
-          <w:color w:val="000000"/>
-          <w:lang w:val="es-ES"/>
-        </w:rPr>
-        <w:t>postre.addAderezos</w:t>
-      </w:r>
-      <w:proofErr w:type="spellEnd"/>
-      <w:proofErr w:type="gramEnd"/>
-      <w:r>
-        <w:rPr>
-          <w:rFonts w:ascii="Consolas" w:eastAsia="Times New Roman" w:hAnsi="Consolas" w:cs="Times New Roman"/>
-          <w:color w:val="000000"/>
-          <w:lang w:val="es-ES"/>
-        </w:rPr>
-        <w:t>(</w:t>
-      </w:r>
-      <w:r>
-        <w:rPr>
-          <w:rFonts w:ascii="Consolas" w:eastAsia="Times New Roman" w:hAnsi="Consolas" w:cs="Times New Roman"/>
-          <w:color w:val="0000FF"/>
-          <w:lang w:val="es-ES"/>
-        </w:rPr>
-        <w:t>new</w:t>
-      </w:r>
-      <w:r>
-        <w:rPr>
-          <w:rFonts w:ascii="Consolas" w:eastAsia="Times New Roman" w:hAnsi="Consolas" w:cs="Times New Roman"/>
-          <w:color w:val="000000"/>
-          <w:lang w:val="es-ES"/>
-        </w:rPr>
-        <w:t> Frutilla());</w:t>
-      </w:r>
-    </w:p>
-    <w:p>
-      <w:pPr>
-        <w:shd w:val="clear" w:color="auto" w:fill="FFFFFF"/>
-        <w:spacing w:after="0" w:line="285" w:lineRule="atLeast"/>
-        <w:rPr>
-          <w:rFonts w:ascii="Consolas" w:eastAsia="Times New Roman" w:hAnsi="Consolas" w:cs="Times New Roman"/>
-          <w:color w:val="000000"/>
-          <w:lang w:val="es-ES"/>
-        </w:rPr>
-      </w:pPr>
-      <w:r>
-        <w:rPr>
-          <w:rFonts w:ascii="Consolas" w:eastAsia="Times New Roman" w:hAnsi="Consolas" w:cs="Times New Roman"/>
-          <w:color w:val="000000"/>
-          <w:lang w:val="es-ES"/>
-        </w:rPr>
-        <w:t>            </w:t>
-      </w:r>
-      <w:proofErr w:type="spellStart"/>
-      <w:r>
-        <w:rPr>
-          <w:rFonts w:ascii="Consolas" w:eastAsia="Times New Roman" w:hAnsi="Consolas" w:cs="Times New Roman"/>
-          <w:color w:val="000000"/>
-          <w:lang w:val="es-ES"/>
-        </w:rPr>
-        <w:t>System.out.println</w:t>
-      </w:r>
-      <w:proofErr w:type="spellEnd"/>
-      <w:r>
-        <w:rPr>
-          <w:rFonts w:ascii="Consolas" w:eastAsia="Times New Roman" w:hAnsi="Consolas" w:cs="Times New Roman"/>
-          <w:color w:val="000000"/>
-          <w:lang w:val="es-ES"/>
-        </w:rPr>
-        <w:t>(postre);</w:t>
-      </w:r>
-    </w:p>
-    <w:p>
-      <w:pPr>
-        <w:shd w:val="clear" w:color="auto" w:fill="FFFFFF"/>
-        <w:spacing w:after="0" w:line="285" w:lineRule="atLeast"/>
-        <w:rPr>
-          <w:rFonts w:ascii="Consolas" w:eastAsia="Times New Roman" w:hAnsi="Consolas" w:cs="Times New Roman"/>
-          <w:color w:val="000000"/>
-          <w:lang w:val="es-ES"/>
-        </w:rPr>
-      </w:pPr>
-      <w:r>
-        <w:rPr>
-          <w:rFonts w:ascii="Consolas" w:eastAsia="Times New Roman" w:hAnsi="Consolas" w:cs="Times New Roman"/>
-          <w:color w:val="000000"/>
-          <w:lang w:val="es-ES"/>
-        </w:rPr>
-        <w:t>            </w:t>
-      </w:r>
-      <w:proofErr w:type="spellStart"/>
-      <w:r>
-        <w:rPr>
-          <w:rFonts w:ascii="Consolas" w:eastAsia="Times New Roman" w:hAnsi="Consolas" w:cs="Times New Roman"/>
-          <w:color w:val="000000"/>
-          <w:lang w:val="es-ES"/>
-        </w:rPr>
-        <w:t>mnj_leche.cambiarTipoLeche</w:t>
-      </w:r>
-      <w:proofErr w:type="spellEnd"/>
-      <w:r>
-        <w:rPr>
-          <w:rFonts w:ascii="Consolas" w:eastAsia="Times New Roman" w:hAnsi="Consolas" w:cs="Times New Roman"/>
-          <w:color w:val="000000"/>
-          <w:lang w:val="es-ES"/>
-        </w:rPr>
-        <w:t>(</w:t>
-      </w:r>
-      <w:r>
-        <w:rPr>
-          <w:rFonts w:ascii="Consolas" w:eastAsia="Times New Roman" w:hAnsi="Consolas" w:cs="Times New Roman"/>
-          <w:color w:val="000000"/>
-          <w:lang w:val="es-ES"/>
-        </w:rPr>
-        <w:t>postre</w:t>
-      </w:r>
-      <w:bookmarkStart w:id="0" w:name="_GoBack"/>
-      <w:bookmarkEnd w:id="0"/>
-      <w:r>
-        <w:rPr>
-          <w:rFonts w:ascii="Consolas" w:eastAsia="Times New Roman" w:hAnsi="Consolas" w:cs="Times New Roman"/>
-          <w:color w:val="000000"/>
-          <w:lang w:val="es-ES"/>
-        </w:rPr>
-        <w:t>);</w:t>
-      </w:r>
-    </w:p>
-    <w:p>
-      <w:pPr>
-        <w:shd w:val="clear" w:color="auto" w:fill="FFFFFF"/>
-        <w:spacing w:after="0" w:line="285" w:lineRule="atLeast"/>
-        <w:rPr>
-          <w:rFonts w:ascii="Consolas" w:eastAsia="Times New Roman" w:hAnsi="Consolas" w:cs="Times New Roman"/>
-          <w:color w:val="000000"/>
-          <w:lang w:val="es-ES"/>
-        </w:rPr>
-      </w:pPr>
-      <w:r>
-        <w:rPr>
-          <w:rFonts w:ascii="Consolas" w:eastAsia="Times New Roman" w:hAnsi="Consolas" w:cs="Times New Roman"/>
-          <w:color w:val="000000"/>
-          <w:lang w:val="es-ES"/>
-        </w:rPr>
-        <w:t>            </w:t>
-      </w:r>
-      <w:proofErr w:type="spellStart"/>
-      <w:r>
-        <w:rPr>
-          <w:rFonts w:ascii="Consolas" w:eastAsia="Times New Roman" w:hAnsi="Consolas" w:cs="Times New Roman"/>
-          <w:color w:val="000000"/>
-          <w:lang w:val="es-ES"/>
-        </w:rPr>
-        <w:t>System.out.println</w:t>
-      </w:r>
-      <w:proofErr w:type="spellEnd"/>
-      <w:r>
-        <w:rPr>
-          <w:rFonts w:ascii="Consolas" w:eastAsia="Times New Roman" w:hAnsi="Consolas" w:cs="Times New Roman"/>
-          <w:color w:val="000000"/>
-          <w:lang w:val="es-ES"/>
-        </w:rPr>
-        <w:t>(</w:t>
-      </w:r>
-      <w:proofErr w:type="spellStart"/>
-      <w:r>
-        <w:rPr>
-          <w:rFonts w:ascii="Consolas" w:eastAsia="Times New Roman" w:hAnsi="Consolas" w:cs="Times New Roman"/>
-          <w:color w:val="000000"/>
-          <w:lang w:val="es-ES"/>
-        </w:rPr>
-        <w:t>ManejadorDePrecio.showPrecioFinal</w:t>
-      </w:r>
-      <w:proofErr w:type="spellEnd"/>
-      <w:r>
-        <w:rPr>
-          <w:rFonts w:ascii="Consolas" w:eastAsia="Times New Roman" w:hAnsi="Consolas" w:cs="Times New Roman"/>
-          <w:color w:val="000000"/>
-          <w:lang w:val="es-ES"/>
-        </w:rPr>
-        <w:t>(postre));</w:t>
-      </w:r>
-    </w:p>
-    <w:p>
-      <w:pPr>
-        <w:shd w:val="clear" w:color="auto" w:fill="FFFFFF"/>
-        <w:spacing w:after="0" w:line="285" w:lineRule="atLeast"/>
-        <w:rPr>
-          <w:rFonts w:ascii="Consolas" w:eastAsia="Times New Roman" w:hAnsi="Consolas" w:cs="Times New Roman"/>
-          <w:color w:val="000000"/>
-          <w:lang w:val="en-US"/>
-        </w:rPr>
-      </w:pPr>
-      <w:r>
-        <w:rPr>
-          <w:rFonts w:ascii="Consolas" w:eastAsia="Times New Roman" w:hAnsi="Consolas" w:cs="Times New Roman"/>
-          <w:color w:val="000000"/>
-          <w:lang w:val="es-ES"/>
-        </w:rPr>
-        <w:t>        </w:t>
-      </w:r>
-      <w:r>
-        <w:rPr>
-          <w:rFonts w:ascii="Consolas" w:eastAsia="Times New Roman" w:hAnsi="Consolas" w:cs="Times New Roman"/>
-          <w:color w:val="000000"/>
-          <w:lang w:val="en-US"/>
-        </w:rPr>
-        <w:t>});        </w:t>
-      </w:r>
-    </w:p>
-    <w:p>
-      <w:pPr>
-        <w:shd w:val="clear" w:color="auto" w:fill="FFFFFF"/>
-        <w:spacing w:after="0" w:line="285" w:lineRule="atLeast"/>
-        <w:rPr>
-          <w:rFonts w:ascii="Consolas" w:eastAsia="Times New Roman" w:hAnsi="Consolas" w:cs="Times New Roman"/>
-          <w:color w:val="000000"/>
-          <w:lang w:val="en-US"/>
-        </w:rPr>
-      </w:pPr>
-      <w:r>
-        <w:rPr>
-          <w:rFonts w:ascii="Consolas" w:eastAsia="Times New Roman" w:hAnsi="Consolas" w:cs="Times New Roman"/>
-          <w:color w:val="000000"/>
-          <w:lang w:val="en-US"/>
-        </w:rPr>
-        <w:t>        </w:t>
-      </w:r>
-    </w:p>
-    <w:p>
-      <w:pPr>
-        <w:shd w:val="clear" w:color="auto" w:fill="FFFFFF"/>
-        <w:spacing w:after="0" w:line="285" w:lineRule="atLeast"/>
-        <w:rPr>
-          <w:rFonts w:ascii="Consolas" w:eastAsia="Times New Roman" w:hAnsi="Consolas" w:cs="Times New Roman"/>
-          <w:color w:val="000000"/>
-          <w:lang w:val="en-US"/>
-        </w:rPr>
-      </w:pPr>
-      <w:r>
-        <w:rPr>
-          <w:rFonts w:ascii="Consolas" w:eastAsia="Times New Roman" w:hAnsi="Consolas" w:cs="Times New Roman"/>
-          <w:color w:val="000000"/>
-          <w:lang w:val="en-US"/>
-        </w:rPr>
-        <w:t>    }</w:t>
       </w:r>
     </w:p>
     <w:p/>
+    <w:p/>
     <w:sectPr>
-      <w:footerReference w:type="default" r:id="rId7"/>
+      <w:footerReference w:type="default" r:id="rId9"/>
       <w:pgSz w:w="11906" w:h="16838"/>
       <w:pgMar w:top="1440" w:right="1440" w:bottom="1440" w:left="1440" w:header="720" w:footer="720" w:gutter="0"/>
       <w:cols w:space="720"/>
@@ -1933,7 +1140,7 @@
 </file>
 
 <file path=word/endnotes.xml><?xml version="1.0" encoding="utf-8"?>
-<w:endnotes xmlns:wpc="http://schemas.microsoft.com/office/word/2010/wordprocessingCanvas" xmlns:cx="http://schemas.microsoft.com/office/drawing/2014/chartex" xmlns:cx1="http://schemas.microsoft.com/office/drawing/2015/9/8/chartex" xmlns:cx2="http://schemas.microsoft.com/office/drawing/2015/10/21/chartex" xmlns:cx3="http://schemas.microsoft.com/office/drawing/2016/5/9/chartex" xmlns:cx4="http://schemas.microsoft.com/office/drawing/2016/5/10/chartex" xmlns:cx5="http://schemas.microsoft.com/office/drawing/2016/5/11/chartex" xmlns:cx6="http://schemas.microsoft.com/office/drawing/2016/5/12/chartex" xmlns:cx7="http://schemas.microsoft.com/office/drawing/2016/5/13/chartex" xmlns:cx8="http://schemas.microsoft.com/office/drawing/2016/5/14/chartex" xmlns:mc="http://schemas.openxmlformats.org/markup-compatibility/2006" xmlns:aink="http://schemas.microsoft.com/office/drawing/2016/ink" xmlns:am3d="http://schemas.microsoft.com/office/drawing/2017/model3d" xmlns:o="urn:schemas-microsoft-com:office:office" xmlns:r="http://schemas.openxmlformats.org/officeDocument/2006/relationships" xmlns:m="http://schemas.openxmlformats.org/officeDocument/2006/math" xmlns:v="urn:schemas-microsoft-com:vml" xmlns:wp14="http://schemas.microsoft.com/office/word/2010/wordprocessingDrawing" xmlns:wp="http://schemas.openxmlformats.org/drawingml/2006/wordprocessingDrawing" xmlns:w10="urn:schemas-microsoft-com:office:word" xmlns:w="http://schemas.openxmlformats.org/wordprocessingml/2006/main" xmlns:w14="http://schemas.microsoft.com/office/word/2010/wordml" xmlns:w15="http://schemas.microsoft.com/office/word/2012/wordml" xmlns:w16cid="http://schemas.microsoft.com/office/word/2016/wordml/cid" xmlns:w16se="http://schemas.microsoft.com/office/word/2015/wordml/symex" xmlns:wpg="http://schemas.microsoft.com/office/word/2010/wordprocessingGroup" xmlns:wpi="http://schemas.microsoft.com/office/word/2010/wordprocessingInk" xmlns:wne="http://schemas.microsoft.com/office/word/2006/wordml" xmlns:wps="http://schemas.microsoft.com/office/word/2010/wordprocessingShape" mc:Ignorable="w14 w15 w16se w16cid wp14">
+<w:endnotes xmlns:wpc="http://schemas.microsoft.com/office/word/2010/wordprocessingCanvas" xmlns:cx="http://schemas.microsoft.com/office/drawing/2014/chartex" xmlns:cx1="http://schemas.microsoft.com/office/drawing/2015/9/8/chartex" xmlns:cx2="http://schemas.microsoft.com/office/drawing/2015/10/21/chartex" xmlns:cx3="http://schemas.microsoft.com/office/drawing/2016/5/9/chartex" xmlns:cx4="http://schemas.microsoft.com/office/drawing/2016/5/10/chartex" xmlns:cx5="http://schemas.microsoft.com/office/drawing/2016/5/11/chartex" xmlns:cx6="http://schemas.microsoft.com/office/drawing/2016/5/12/chartex" xmlns:cx7="http://schemas.microsoft.com/office/drawing/2016/5/13/chartex" xmlns:cx8="http://schemas.microsoft.com/office/drawing/2016/5/14/chartex" xmlns:mc="http://schemas.openxmlformats.org/markup-compatibility/2006" xmlns:aink="http://schemas.microsoft.com/office/drawing/2016/ink" xmlns:am3d="http://schemas.microsoft.com/office/drawing/2017/model3d" xmlns:o="urn:schemas-microsoft-com:office:office" xmlns:r="http://schemas.openxmlformats.org/officeDocument/2006/relationships" xmlns:m="http://schemas.openxmlformats.org/officeDocument/2006/math" xmlns:v="urn:schemas-microsoft-com:vml" xmlns:wp14="http://schemas.microsoft.com/office/word/2010/wordprocessingDrawing" xmlns:wp="http://schemas.openxmlformats.org/drawingml/2006/wordprocessingDrawing" xmlns:w10="urn:schemas-microsoft-com:office:word" xmlns:w="http://schemas.openxmlformats.org/wordprocessingml/2006/main" xmlns:w14="http://schemas.microsoft.com/office/word/2010/wordml" xmlns:w15="http://schemas.microsoft.com/office/word/2012/wordml" xmlns:w16cex="http://schemas.microsoft.com/office/word/2018/wordml/cex" xmlns:w16cid="http://schemas.microsoft.com/office/word/2016/wordml/cid" xmlns:w16="http://schemas.microsoft.com/office/word/2018/wordml" xmlns:w16sdtdh="http://schemas.microsoft.com/office/word/2020/wordml/sdtdatahash" xmlns:w16se="http://schemas.microsoft.com/office/word/2015/wordml/symex" xmlns:wpg="http://schemas.microsoft.com/office/word/2010/wordprocessingGroup" xmlns:wpi="http://schemas.microsoft.com/office/word/2010/wordprocessingInk" xmlns:wne="http://schemas.microsoft.com/office/word/2006/wordml" xmlns:wps="http://schemas.microsoft.com/office/word/2010/wordprocessingShape" mc:Ignorable="w14 w15 w16se w16cid w16 w16cex w16sdtdh wp14">
   <w:endnote w:type="separator" w:id="-1">
     <w:p>
       <w:pPr>
@@ -1958,7 +1165,7 @@
 </file>
 
 <file path=word/footer1.xml><?xml version="1.0" encoding="utf-8"?>
-<w:ftr xmlns:wpc="http://schemas.microsoft.com/office/word/2010/wordprocessingCanvas" xmlns:cx="http://schemas.microsoft.com/office/drawing/2014/chartex" xmlns:cx1="http://schemas.microsoft.com/office/drawing/2015/9/8/chartex" xmlns:cx2="http://schemas.microsoft.com/office/drawing/2015/10/21/chartex" xmlns:cx3="http://schemas.microsoft.com/office/drawing/2016/5/9/chartex" xmlns:cx4="http://schemas.microsoft.com/office/drawing/2016/5/10/chartex" xmlns:cx5="http://schemas.microsoft.com/office/drawing/2016/5/11/chartex" xmlns:cx6="http://schemas.microsoft.com/office/drawing/2016/5/12/chartex" xmlns:cx7="http://schemas.microsoft.com/office/drawing/2016/5/13/chartex" xmlns:cx8="http://schemas.microsoft.com/office/drawing/2016/5/14/chartex" xmlns:mc="http://schemas.openxmlformats.org/markup-compatibility/2006" xmlns:aink="http://schemas.microsoft.com/office/drawing/2016/ink" xmlns:am3d="http://schemas.microsoft.com/office/drawing/2017/model3d" xmlns:o="urn:schemas-microsoft-com:office:office" xmlns:r="http://schemas.openxmlformats.org/officeDocument/2006/relationships" xmlns:m="http://schemas.openxmlformats.org/officeDocument/2006/math" xmlns:v="urn:schemas-microsoft-com:vml" xmlns:wp14="http://schemas.microsoft.com/office/word/2010/wordprocessingDrawing" xmlns:wp="http://schemas.openxmlformats.org/drawingml/2006/wordprocessingDrawing" xmlns:w10="urn:schemas-microsoft-com:office:word" xmlns:w="http://schemas.openxmlformats.org/wordprocessingml/2006/main" xmlns:w14="http://schemas.microsoft.com/office/word/2010/wordml" xmlns:w15="http://schemas.microsoft.com/office/word/2012/wordml" xmlns:w16cid="http://schemas.microsoft.com/office/word/2016/wordml/cid" xmlns:w16se="http://schemas.microsoft.com/office/word/2015/wordml/symex" xmlns:wpg="http://schemas.microsoft.com/office/word/2010/wordprocessingGroup" xmlns:wpi="http://schemas.microsoft.com/office/word/2010/wordprocessingInk" xmlns:wne="http://schemas.microsoft.com/office/word/2006/wordml" xmlns:wps="http://schemas.microsoft.com/office/word/2010/wordprocessingShape" mc:Ignorable="w14 w15 w16se w16cid wp14">
+<w:ftr xmlns:wpc="http://schemas.microsoft.com/office/word/2010/wordprocessingCanvas" xmlns:cx="http://schemas.microsoft.com/office/drawing/2014/chartex" xmlns:cx1="http://schemas.microsoft.com/office/drawing/2015/9/8/chartex" xmlns:cx2="http://schemas.microsoft.com/office/drawing/2015/10/21/chartex" xmlns:cx3="http://schemas.microsoft.com/office/drawing/2016/5/9/chartex" xmlns:cx4="http://schemas.microsoft.com/office/drawing/2016/5/10/chartex" xmlns:cx5="http://schemas.microsoft.com/office/drawing/2016/5/11/chartex" xmlns:cx6="http://schemas.microsoft.com/office/drawing/2016/5/12/chartex" xmlns:cx7="http://schemas.microsoft.com/office/drawing/2016/5/13/chartex" xmlns:cx8="http://schemas.microsoft.com/office/drawing/2016/5/14/chartex" xmlns:mc="http://schemas.openxmlformats.org/markup-compatibility/2006" xmlns:aink="http://schemas.microsoft.com/office/drawing/2016/ink" xmlns:am3d="http://schemas.microsoft.com/office/drawing/2017/model3d" xmlns:o="urn:schemas-microsoft-com:office:office" xmlns:r="http://schemas.openxmlformats.org/officeDocument/2006/relationships" xmlns:m="http://schemas.openxmlformats.org/officeDocument/2006/math" xmlns:v="urn:schemas-microsoft-com:vml" xmlns:wp14="http://schemas.microsoft.com/office/word/2010/wordprocessingDrawing" xmlns:wp="http://schemas.openxmlformats.org/drawingml/2006/wordprocessingDrawing" xmlns:w10="urn:schemas-microsoft-com:office:word" xmlns:w="http://schemas.openxmlformats.org/wordprocessingml/2006/main" xmlns:w14="http://schemas.microsoft.com/office/word/2010/wordml" xmlns:w15="http://schemas.microsoft.com/office/word/2012/wordml" xmlns:w16cex="http://schemas.microsoft.com/office/word/2018/wordml/cex" xmlns:w16cid="http://schemas.microsoft.com/office/word/2016/wordml/cid" xmlns:w16="http://schemas.microsoft.com/office/word/2018/wordml" xmlns:w16sdtdh="http://schemas.microsoft.com/office/word/2020/wordml/sdtdatahash" xmlns:w16se="http://schemas.microsoft.com/office/word/2015/wordml/symex" xmlns:wpg="http://schemas.microsoft.com/office/word/2010/wordprocessingGroup" xmlns:wpi="http://schemas.microsoft.com/office/word/2010/wordprocessingInk" xmlns:wne="http://schemas.microsoft.com/office/word/2006/wordml" xmlns:wps="http://schemas.microsoft.com/office/word/2010/wordprocessingShape" mc:Ignorable="w14 w15 w16se w16cid w16 w16cex w16sdtdh wp14">
   <w:sdt>
     <w:sdtPr>
       <w:id w:val="966018112"/>
@@ -2011,7 +1218,7 @@
 </file>
 
 <file path=word/footnotes.xml><?xml version="1.0" encoding="utf-8"?>
-<w:footnotes xmlns:wpc="http://schemas.microsoft.com/office/word/2010/wordprocessingCanvas" xmlns:cx="http://schemas.microsoft.com/office/drawing/2014/chartex" xmlns:cx1="http://schemas.microsoft.com/office/drawing/2015/9/8/chartex" xmlns:cx2="http://schemas.microsoft.com/office/drawing/2015/10/21/chartex" xmlns:cx3="http://schemas.microsoft.com/office/drawing/2016/5/9/chartex" xmlns:cx4="http://schemas.microsoft.com/office/drawing/2016/5/10/chartex" xmlns:cx5="http://schemas.microsoft.com/office/drawing/2016/5/11/chartex" xmlns:cx6="http://schemas.microsoft.com/office/drawing/2016/5/12/chartex" xmlns:cx7="http://schemas.microsoft.com/office/drawing/2016/5/13/chartex" xmlns:cx8="http://schemas.microsoft.com/office/drawing/2016/5/14/chartex" xmlns:mc="http://schemas.openxmlformats.org/markup-compatibility/2006" xmlns:aink="http://schemas.microsoft.com/office/drawing/2016/ink" xmlns:am3d="http://schemas.microsoft.com/office/drawing/2017/model3d" xmlns:o="urn:schemas-microsoft-com:office:office" xmlns:r="http://schemas.openxmlformats.org/officeDocument/2006/relationships" xmlns:m="http://schemas.openxmlformats.org/officeDocument/2006/math" xmlns:v="urn:schemas-microsoft-com:vml" xmlns:wp14="http://schemas.microsoft.com/office/word/2010/wordprocessingDrawing" xmlns:wp="http://schemas.openxmlformats.org/drawingml/2006/wordprocessingDrawing" xmlns:w10="urn:schemas-microsoft-com:office:word" xmlns:w="http://schemas.openxmlformats.org/wordprocessingml/2006/main" xmlns:w14="http://schemas.microsoft.com/office/word/2010/wordml" xmlns:w15="http://schemas.microsoft.com/office/word/2012/wordml" xmlns:w16cid="http://schemas.microsoft.com/office/word/2016/wordml/cid" xmlns:w16se="http://schemas.microsoft.com/office/word/2015/wordml/symex" xmlns:wpg="http://schemas.microsoft.com/office/word/2010/wordprocessingGroup" xmlns:wpi="http://schemas.microsoft.com/office/word/2010/wordprocessingInk" xmlns:wne="http://schemas.microsoft.com/office/word/2006/wordml" xmlns:wps="http://schemas.microsoft.com/office/word/2010/wordprocessingShape" mc:Ignorable="w14 w15 w16se w16cid wp14">
+<w:footnotes xmlns:wpc="http://schemas.microsoft.com/office/word/2010/wordprocessingCanvas" xmlns:cx="http://schemas.microsoft.com/office/drawing/2014/chartex" xmlns:cx1="http://schemas.microsoft.com/office/drawing/2015/9/8/chartex" xmlns:cx2="http://schemas.microsoft.com/office/drawing/2015/10/21/chartex" xmlns:cx3="http://schemas.microsoft.com/office/drawing/2016/5/9/chartex" xmlns:cx4="http://schemas.microsoft.com/office/drawing/2016/5/10/chartex" xmlns:cx5="http://schemas.microsoft.com/office/drawing/2016/5/11/chartex" xmlns:cx6="http://schemas.microsoft.com/office/drawing/2016/5/12/chartex" xmlns:cx7="http://schemas.microsoft.com/office/drawing/2016/5/13/chartex" xmlns:cx8="http://schemas.microsoft.com/office/drawing/2016/5/14/chartex" xmlns:mc="http://schemas.openxmlformats.org/markup-compatibility/2006" xmlns:aink="http://schemas.microsoft.com/office/drawing/2016/ink" xmlns:am3d="http://schemas.microsoft.com/office/drawing/2017/model3d" xmlns:o="urn:schemas-microsoft-com:office:office" xmlns:r="http://schemas.openxmlformats.org/officeDocument/2006/relationships" xmlns:m="http://schemas.openxmlformats.org/officeDocument/2006/math" xmlns:v="urn:schemas-microsoft-com:vml" xmlns:wp14="http://schemas.microsoft.com/office/word/2010/wordprocessingDrawing" xmlns:wp="http://schemas.openxmlformats.org/drawingml/2006/wordprocessingDrawing" xmlns:w10="urn:schemas-microsoft-com:office:word" xmlns:w="http://schemas.openxmlformats.org/wordprocessingml/2006/main" xmlns:w14="http://schemas.microsoft.com/office/word/2010/wordml" xmlns:w15="http://schemas.microsoft.com/office/word/2012/wordml" xmlns:w16cex="http://schemas.microsoft.com/office/word/2018/wordml/cex" xmlns:w16cid="http://schemas.microsoft.com/office/word/2016/wordml/cid" xmlns:w16="http://schemas.microsoft.com/office/word/2018/wordml" xmlns:w16sdtdh="http://schemas.microsoft.com/office/word/2020/wordml/sdtdatahash" xmlns:w16se="http://schemas.microsoft.com/office/word/2015/wordml/symex" xmlns:wpg="http://schemas.microsoft.com/office/word/2010/wordprocessingGroup" xmlns:wpi="http://schemas.microsoft.com/office/word/2010/wordprocessingInk" xmlns:wne="http://schemas.microsoft.com/office/word/2006/wordml" xmlns:wps="http://schemas.microsoft.com/office/word/2010/wordprocessingShape" mc:Ignorable="w14 w15 w16se w16cid w16 w16cex w16sdtdh wp14">
   <w:footnote w:type="separator" w:id="-1">
     <w:p>
       <w:pPr>
@@ -2036,7 +1243,7 @@
 </file>
 
 <file path=word/numbering.xml><?xml version="1.0" encoding="utf-8"?>
-<w:numbering xmlns:wpc="http://schemas.microsoft.com/office/word/2010/wordprocessingCanvas" xmlns:cx="http://schemas.microsoft.com/office/drawing/2014/chartex" xmlns:cx1="http://schemas.microsoft.com/office/drawing/2015/9/8/chartex" xmlns:cx2="http://schemas.microsoft.com/office/drawing/2015/10/21/chartex" xmlns:cx3="http://schemas.microsoft.com/office/drawing/2016/5/9/chartex" xmlns:cx4="http://schemas.microsoft.com/office/drawing/2016/5/10/chartex" xmlns:cx5="http://schemas.microsoft.com/office/drawing/2016/5/11/chartex" xmlns:cx6="http://schemas.microsoft.com/office/drawing/2016/5/12/chartex" xmlns:cx7="http://schemas.microsoft.com/office/drawing/2016/5/13/chartex" xmlns:cx8="http://schemas.microsoft.com/office/drawing/2016/5/14/chartex" xmlns:mc="http://schemas.openxmlformats.org/markup-compatibility/2006" xmlns:aink="http://schemas.microsoft.com/office/drawing/2016/ink" xmlns:am3d="http://schemas.microsoft.com/office/drawing/2017/model3d" xmlns:o="urn:schemas-microsoft-com:office:office" xmlns:r="http://schemas.openxmlformats.org/officeDocument/2006/relationships" xmlns:m="http://schemas.openxmlformats.org/officeDocument/2006/math" xmlns:v="urn:schemas-microsoft-com:vml" xmlns:wp14="http://schemas.microsoft.com/office/word/2010/wordprocessingDrawing" xmlns:wp="http://schemas.openxmlformats.org/drawingml/2006/wordprocessingDrawing" xmlns:w10="urn:schemas-microsoft-com:office:word" xmlns:w="http://schemas.openxmlformats.org/wordprocessingml/2006/main" xmlns:w14="http://schemas.microsoft.com/office/word/2010/wordml" xmlns:w15="http://schemas.microsoft.com/office/word/2012/wordml" xmlns:w16cid="http://schemas.microsoft.com/office/word/2016/wordml/cid" xmlns:w16se="http://schemas.microsoft.com/office/word/2015/wordml/symex" xmlns:wpg="http://schemas.microsoft.com/office/word/2010/wordprocessingGroup" xmlns:wpi="http://schemas.microsoft.com/office/word/2010/wordprocessingInk" xmlns:wne="http://schemas.microsoft.com/office/word/2006/wordml" xmlns:wps="http://schemas.microsoft.com/office/word/2010/wordprocessingShape" mc:Ignorable="w14 w15 w16se w16cid wp14">
+<w:numbering xmlns:wpc="http://schemas.microsoft.com/office/word/2010/wordprocessingCanvas" xmlns:cx="http://schemas.microsoft.com/office/drawing/2014/chartex" xmlns:cx1="http://schemas.microsoft.com/office/drawing/2015/9/8/chartex" xmlns:cx2="http://schemas.microsoft.com/office/drawing/2015/10/21/chartex" xmlns:cx3="http://schemas.microsoft.com/office/drawing/2016/5/9/chartex" xmlns:cx4="http://schemas.microsoft.com/office/drawing/2016/5/10/chartex" xmlns:cx5="http://schemas.microsoft.com/office/drawing/2016/5/11/chartex" xmlns:cx6="http://schemas.microsoft.com/office/drawing/2016/5/12/chartex" xmlns:cx7="http://schemas.microsoft.com/office/drawing/2016/5/13/chartex" xmlns:cx8="http://schemas.microsoft.com/office/drawing/2016/5/14/chartex" xmlns:mc="http://schemas.openxmlformats.org/markup-compatibility/2006" xmlns:aink="http://schemas.microsoft.com/office/drawing/2016/ink" xmlns:am3d="http://schemas.microsoft.com/office/drawing/2017/model3d" xmlns:o="urn:schemas-microsoft-com:office:office" xmlns:r="http://schemas.openxmlformats.org/officeDocument/2006/relationships" xmlns:m="http://schemas.openxmlformats.org/officeDocument/2006/math" xmlns:v="urn:schemas-microsoft-com:vml" xmlns:wp14="http://schemas.microsoft.com/office/word/2010/wordprocessingDrawing" xmlns:wp="http://schemas.openxmlformats.org/drawingml/2006/wordprocessingDrawing" xmlns:w10="urn:schemas-microsoft-com:office:word" xmlns:w="http://schemas.openxmlformats.org/wordprocessingml/2006/main" xmlns:w14="http://schemas.microsoft.com/office/word/2010/wordml" xmlns:w15="http://schemas.microsoft.com/office/word/2012/wordml" xmlns:w16cex="http://schemas.microsoft.com/office/word/2018/wordml/cex" xmlns:w16cid="http://schemas.microsoft.com/office/word/2016/wordml/cid" xmlns:w16="http://schemas.microsoft.com/office/word/2018/wordml" xmlns:w16sdtdh="http://schemas.microsoft.com/office/word/2020/wordml/sdtdatahash" xmlns:w16se="http://schemas.microsoft.com/office/word/2015/wordml/symex" xmlns:wpg="http://schemas.microsoft.com/office/word/2010/wordprocessingGroup" xmlns:wpi="http://schemas.microsoft.com/office/word/2010/wordprocessingInk" xmlns:wne="http://schemas.microsoft.com/office/word/2006/wordml" xmlns:wps="http://schemas.microsoft.com/office/word/2010/wordprocessingShape" mc:Ignorable="w14 w15 w16se w16cid w16 w16cex w16sdtdh wp14">
   <w:abstractNum w:abstractNumId="0" w15:restartNumberingAfterBreak="0">
     <w:nsid w:val="203D07EB"/>
     <w:multiLevelType w:val="hybridMultilevel"/>
@@ -3263,7 +2470,7 @@
 </file>
 
 <file path=word/styles.xml><?xml version="1.0" encoding="utf-8"?>
-<w:styles xmlns:mc="http://schemas.openxmlformats.org/markup-compatibility/2006" xmlns:r="http://schemas.openxmlformats.org/officeDocument/2006/relationships" xmlns:w="http://schemas.openxmlformats.org/wordprocessingml/2006/main" xmlns:w14="http://schemas.microsoft.com/office/word/2010/wordml" xmlns:w15="http://schemas.microsoft.com/office/word/2012/wordml" xmlns:w16cid="http://schemas.microsoft.com/office/word/2016/wordml/cid" xmlns:w16se="http://schemas.microsoft.com/office/word/2015/wordml/symex" mc:Ignorable="w14 w15 w16se w16cid">
+<w:styles xmlns:mc="http://schemas.openxmlformats.org/markup-compatibility/2006" xmlns:r="http://schemas.openxmlformats.org/officeDocument/2006/relationships" xmlns:w="http://schemas.openxmlformats.org/wordprocessingml/2006/main" xmlns:w14="http://schemas.microsoft.com/office/word/2010/wordml" xmlns:w15="http://schemas.microsoft.com/office/word/2012/wordml" xmlns:w16cex="http://schemas.microsoft.com/office/word/2018/wordml/cex" xmlns:w16cid="http://schemas.microsoft.com/office/word/2016/wordml/cid" xmlns:w16="http://schemas.microsoft.com/office/word/2018/wordml" xmlns:w16sdtdh="http://schemas.microsoft.com/office/word/2020/wordml/sdtdatahash" xmlns:w16se="http://schemas.microsoft.com/office/word/2015/wordml/symex" mc:Ignorable="w14 w15 w16se w16cid w16 w16cex w16sdtdh">
   <w:docDefaults>
     <w:rPrDefault>
       <w:rPr>

</xml_diff>

<commit_message>
agregando los principios solid violentados
</commit_message>
<xml_diff>
--- a/Taller SOLID 01.docx
+++ b/Taller SOLID 01.docx
@@ -1073,63 +1073,175 @@
           <w:rFonts w:ascii="Times New Roman" w:hAnsi="Times New Roman" w:cs="Times New Roman"/>
           <w:sz w:val="24"/>
           <w:szCs w:val="24"/>
-        </w:rPr>
-      </w:pPr>
+          <w:lang w:val="es-EC"/>
+        </w:rPr>
+      </w:pPr>
+      <w:r>
+        <w:rPr>
+          <w:rFonts w:ascii="Times New Roman" w:hAnsi="Times New Roman" w:cs="Times New Roman"/>
+          <w:sz w:val="24"/>
+          <w:szCs w:val="24"/>
+        </w:rPr>
+        <w:t xml:space="preserve">Se solucionó el error en la clase </w:t>
+      </w:r>
+      <w:proofErr w:type="spellStart"/>
+      <w:r>
+        <w:rPr>
+          <w:rFonts w:ascii="Times New Roman" w:hAnsi="Times New Roman" w:cs="Times New Roman"/>
+          <w:sz w:val="24"/>
+          <w:szCs w:val="24"/>
+        </w:rPr>
+        <w:t>LecheDeslactosada</w:t>
+      </w:r>
+      <w:proofErr w:type="spellEnd"/>
+      <w:r>
+        <w:rPr>
+          <w:rFonts w:ascii="Times New Roman" w:hAnsi="Times New Roman" w:cs="Times New Roman"/>
+          <w:sz w:val="24"/>
+          <w:szCs w:val="24"/>
+        </w:rPr>
+        <w:t xml:space="preserve"> quitando la excepción y retornando un mensaje para saber que el proceso no se completó</w:t>
+      </w:r>
+      <w:r>
+        <w:rPr>
+          <w:rFonts w:ascii="Times New Roman" w:hAnsi="Times New Roman" w:cs="Times New Roman"/>
+          <w:sz w:val="24"/>
+          <w:szCs w:val="24"/>
+        </w:rPr>
+        <w:t xml:space="preserve">, también se agregó un condicional en la clase pastel para validar esa condición cumpliendo el principio OCP, ya que si existe otro tipo de leche solo debe de cumplir con la clase </w:t>
+      </w:r>
+      <w:proofErr w:type="spellStart"/>
+      <w:r>
+        <w:rPr>
+          <w:rFonts w:ascii="Times New Roman" w:hAnsi="Times New Roman" w:cs="Times New Roman"/>
+          <w:sz w:val="24"/>
+          <w:szCs w:val="24"/>
+          <w:lang w:val="es-EC"/>
+        </w:rPr>
+        <w:t>LecheEntera</w:t>
+      </w:r>
+      <w:proofErr w:type="spellEnd"/>
+      <w:r>
+        <w:rPr>
+          <w:rFonts w:ascii="Times New Roman" w:hAnsi="Times New Roman" w:cs="Times New Roman"/>
+          <w:sz w:val="24"/>
+          <w:szCs w:val="24"/>
+          <w:lang w:val="es-EC"/>
+        </w:rPr>
+        <w:t xml:space="preserve"> o si existe otro postre solo debe cumplir con la clase Postre</w:t>
+      </w:r>
     </w:p>
     <w:p>
       <w:pPr>
         <w:pStyle w:val="Prrafodelista"/>
-        <w:numPr>
-          <w:ilvl w:val="0"/>
-          <w:numId w:val="11"/>
-        </w:numPr>
         <w:spacing w:line="360" w:lineRule="auto"/>
         <w:jc w:val="both"/>
         <w:rPr>
           <w:rFonts w:ascii="Times New Roman" w:hAnsi="Times New Roman" w:cs="Times New Roman"/>
-          <w:b/>
-          <w:bCs/>
-          <w:sz w:val="24"/>
-          <w:szCs w:val="24"/>
-        </w:rPr>
-      </w:pPr>
-      <w:r>
-        <w:rPr>
-          <w:rFonts w:ascii="Times New Roman" w:hAnsi="Times New Roman" w:cs="Times New Roman"/>
-          <w:b/>
-          <w:bCs/>
-          <w:sz w:val="24"/>
-          <w:szCs w:val="24"/>
-        </w:rPr>
-        <w:t xml:space="preserve">Cambie el </w:t>
-      </w:r>
-      <w:proofErr w:type="spellStart"/>
-      <w:r>
-        <w:rPr>
-          <w:rFonts w:ascii="Times New Roman" w:hAnsi="Times New Roman" w:cs="Times New Roman"/>
-          <w:b/>
-          <w:bCs/>
-          <w:sz w:val="24"/>
-          <w:szCs w:val="24"/>
-        </w:rPr>
-        <w:t>main</w:t>
-      </w:r>
-      <w:proofErr w:type="spellEnd"/>
-      <w:r>
-        <w:rPr>
-          <w:rFonts w:ascii="Times New Roman" w:hAnsi="Times New Roman" w:cs="Times New Roman"/>
-          <w:b/>
-          <w:bCs/>
-          <w:sz w:val="24"/>
-          <w:szCs w:val="24"/>
-        </w:rPr>
-        <w:t xml:space="preserve"> por el siguiente código y ajuste según su propia implementación.</w:t>
-      </w:r>
+          <w:sz w:val="24"/>
+          <w:szCs w:val="24"/>
+        </w:rPr>
+      </w:pPr>
+      <w:r>
+        <w:rPr>
+          <w:noProof/>
+        </w:rPr>
+        <w:drawing>
+          <wp:inline distT="0" distB="0" distL="0" distR="0" wp14:anchorId="1B13D2BF" wp14:editId="6E785207">
+            <wp:extent cx="2885910" cy="2315070"/>
+            <wp:effectExtent l="0" t="0" r="0" b="9525"/>
+            <wp:docPr id="4" name="Imagen 4"/>
+            <wp:cNvGraphicFramePr>
+              <a:graphicFrameLocks xmlns:a="http://schemas.openxmlformats.org/drawingml/2006/main" noChangeAspect="1"/>
+            </wp:cNvGraphicFramePr>
+            <a:graphic xmlns:a="http://schemas.openxmlformats.org/drawingml/2006/main">
+              <a:graphicData uri="http://schemas.openxmlformats.org/drawingml/2006/picture">
+                <pic:pic xmlns:pic="http://schemas.openxmlformats.org/drawingml/2006/picture">
+                  <pic:nvPicPr>
+                    <pic:cNvPr id="1" name=""/>
+                    <pic:cNvPicPr/>
+                  </pic:nvPicPr>
+                  <pic:blipFill rotWithShape="1">
+                    <a:blip r:embed="rId9"/>
+                    <a:srcRect l="32645" t="8525" r="16999" b="19659"/>
+                    <a:stretch/>
+                  </pic:blipFill>
+                  <pic:spPr bwMode="auto">
+                    <a:xfrm>
+                      <a:off x="0" y="0"/>
+                      <a:ext cx="2886105" cy="2315227"/>
+                    </a:xfrm>
+                    <a:prstGeom prst="rect">
+                      <a:avLst/>
+                    </a:prstGeom>
+                    <a:ln>
+                      <a:noFill/>
+                    </a:ln>
+                    <a:extLst>
+                      <a:ext uri="{53640926-AAD7-44D8-BBD7-CCE9431645EC}">
+                        <a14:shadowObscured xmlns:a14="http://schemas.microsoft.com/office/drawing/2010/main"/>
+                      </a:ext>
+                    </a:extLst>
+                  </pic:spPr>
+                </pic:pic>
+              </a:graphicData>
+            </a:graphic>
+          </wp:inline>
+        </w:drawing>
+      </w:r>
+    </w:p>
+    <w:p>
+      <w:pPr>
+        <w:pStyle w:val="Prrafodelista"/>
+        <w:spacing w:line="360" w:lineRule="auto"/>
+        <w:jc w:val="both"/>
+        <w:rPr>
+          <w:rFonts w:ascii="Times New Roman" w:hAnsi="Times New Roman" w:cs="Times New Roman"/>
+          <w:sz w:val="24"/>
+          <w:szCs w:val="24"/>
+        </w:rPr>
+      </w:pPr>
+    </w:p>
+    <w:p>
+      <w:pPr>
+        <w:pStyle w:val="Prrafodelista"/>
+        <w:spacing w:line="360" w:lineRule="auto"/>
+        <w:jc w:val="both"/>
+        <w:rPr>
+          <w:rFonts w:ascii="Times New Roman" w:hAnsi="Times New Roman" w:cs="Times New Roman"/>
+          <w:sz w:val="24"/>
+          <w:szCs w:val="24"/>
+        </w:rPr>
+      </w:pPr>
+    </w:p>
+    <w:p>
+      <w:pPr>
+        <w:pStyle w:val="Prrafodelista"/>
+        <w:spacing w:line="360" w:lineRule="auto"/>
+        <w:jc w:val="both"/>
+        <w:rPr>
+          <w:rFonts w:ascii="Times New Roman" w:hAnsi="Times New Roman" w:cs="Times New Roman"/>
+          <w:sz w:val="24"/>
+          <w:szCs w:val="24"/>
+        </w:rPr>
+      </w:pPr>
+    </w:p>
+    <w:p>
+      <w:pPr>
+        <w:pStyle w:val="Prrafodelista"/>
+        <w:spacing w:line="360" w:lineRule="auto"/>
+        <w:jc w:val="both"/>
+        <w:rPr>
+          <w:rFonts w:ascii="Times New Roman" w:hAnsi="Times New Roman" w:cs="Times New Roman"/>
+          <w:sz w:val="24"/>
+          <w:szCs w:val="24"/>
+        </w:rPr>
+      </w:pPr>
     </w:p>
     <w:p/>
     <w:p/>
     <w:sectPr>
-      <w:footerReference w:type="default" r:id="rId9"/>
+      <w:footerReference w:type="default" r:id="rId10"/>
       <w:pgSz w:w="11906" w:h="16838"/>
       <w:pgMar w:top="1440" w:right="1440" w:bottom="1440" w:left="1440" w:header="720" w:footer="720" w:gutter="0"/>
       <w:cols w:space="720"/>
@@ -2905,7 +3017,6 @@
   <w:style w:type="character" w:default="1" w:styleId="Fuentedeprrafopredeter">
     <w:name w:val="Default Paragraph Font"/>
     <w:uiPriority w:val="1"/>
-    <w:semiHidden/>
     <w:unhideWhenUsed/>
   </w:style>
   <w:style w:type="table" w:default="1" w:styleId="Tablanormal">

</xml_diff>